<commit_message>
Added Comprehenstion Check folder
</commit_message>
<xml_diff>
--- a/qa.docx
+++ b/qa.docx
@@ -4,6 +4,28 @@
   <w:body>
     <w:p>
       <w:pPr>
+        <w:jc w:val="center"/>
+        <w:rPr>
+          <w:b/>
+          <w:bCs/>
+          <w:color w:val="8EAADB" w:themeColor="accent1" w:themeTint="99"/>
+          <w:sz w:val="32"/>
+          <w:szCs w:val="32"/>
+        </w:rPr>
+      </w:pPr>
+      <w:r>
+        <w:rPr>
+          <w:b/>
+          <w:bCs/>
+          <w:color w:val="8EAADB" w:themeColor="accent1" w:themeTint="99"/>
+          <w:sz w:val="32"/>
+          <w:szCs w:val="32"/>
+        </w:rPr>
+        <w:t>QA</w:t>
+      </w:r>
+    </w:p>
+    <w:p>
+      <w:pPr>
         <w:jc w:val="right"/>
       </w:pPr>
       <w:r>
@@ -74,27 +96,15 @@
         <w:jc w:val="right"/>
       </w:pPr>
       <w:r>
-        <w:t xml:space="preserve">Step </w:t>
-      </w:r>
-      <w:r>
-        <w:t>9</w:t>
-      </w:r>
-      <w:r>
-        <w:t>: Check sub total</w:t>
-      </w:r>
-    </w:p>
-    <w:p>
-      <w:pPr>
-        <w:jc w:val="right"/>
-      </w:pPr>
-      <w:r>
-        <w:t xml:space="preserve">Step </w:t>
-      </w:r>
-      <w:r>
-        <w:t>10</w:t>
-      </w:r>
-      <w:r>
-        <w:t>: Check sub total price + shipping</w:t>
+        <w:t>Step 9: Check sub total</w:t>
+      </w:r>
+    </w:p>
+    <w:p>
+      <w:pPr>
+        <w:jc w:val="right"/>
+      </w:pPr>
+      <w:r>
+        <w:t>Step 10: Check sub total price + shipping</w:t>
       </w:r>
     </w:p>
     <w:p>
@@ -115,172 +125,1267 @@
         <w:jc w:val="right"/>
       </w:pPr>
       <w:r>
-        <w:t xml:space="preserve">Login -&gt; </w:t>
-      </w:r>
-      <w:r>
-        <w:t>Search</w:t>
-      </w:r>
-      <w:r>
-        <w:t xml:space="preserve"> item</w:t>
-      </w:r>
-    </w:p>
-    <w:p>
-      <w:pPr>
-        <w:jc w:val="right"/>
-      </w:pPr>
-      <w:r>
-        <w:t>Login</w:t>
-      </w:r>
-      <w:r>
-        <w:t xml:space="preserve"> -&gt;</w:t>
+        <w:t>Login -&gt; Search item</w:t>
+      </w:r>
+    </w:p>
+    <w:p>
+      <w:pPr>
+        <w:jc w:val="right"/>
+      </w:pPr>
+      <w:r>
+        <w:t>Login -&gt;</w:t>
+      </w:r>
+      <w:r>
+        <w:t xml:space="preserve"> Search item -&gt;</w:t>
+      </w:r>
+      <w:r>
+        <w:t xml:space="preserve"> Add item to cart</w:t>
+      </w:r>
+    </w:p>
+    <w:p>
+      <w:pPr>
+        <w:jc w:val="right"/>
+      </w:pPr>
+      <w:r>
+        <w:t>Login -&gt;</w:t>
+      </w:r>
+      <w:r>
+        <w:t xml:space="preserve"> Search item -&gt; Add item to cart</w:t>
       </w:r>
       <w:r>
         <w:t xml:space="preserve"> </w:t>
       </w:r>
       <w:r>
+        <w:t>-&gt; Search new item</w:t>
+      </w:r>
+    </w:p>
+    <w:p>
+      <w:pPr>
+        <w:jc w:val="right"/>
+      </w:pPr>
+      <w:r>
+        <w:t>Login -&gt; Search item -&gt; Add item to cart -&gt; Search new item -&gt; : Add new item to cart</w:t>
+      </w:r>
+    </w:p>
+    <w:p>
+      <w:pPr>
+        <w:jc w:val="right"/>
+      </w:pPr>
+      <w:r>
+        <w:t xml:space="preserve">Login -&gt; Search item -&gt; Add item to cart -&gt; Search new item -&gt; : Add new item to cart -&gt; Check sub total </w:t>
+      </w:r>
+    </w:p>
+    <w:p>
+      <w:pPr>
+        <w:jc w:val="right"/>
+      </w:pPr>
+      <w:r>
+        <w:t>Login -&gt; Search item -&gt; Add item to cart -&gt; Search new item -&gt; : Add new item to cart -&gt; Check sub total -&gt; : Check sub total price + shipping</w:t>
+      </w:r>
+    </w:p>
+    <w:p>
+      <w:pPr>
+        <w:jc w:val="right"/>
+      </w:pPr>
+      <w:r>
+        <w:t>Login -&gt; Search item -&gt; Add item to cart -&gt; Search new item -&gt; : Add new item to cart -&gt; Check sub total -&gt; : Check sub total price + shipping -&gt; Delete one item from cart</w:t>
+      </w:r>
+    </w:p>
+    <w:p>
+      <w:pPr>
+        <w:jc w:val="right"/>
+      </w:pPr>
+      <w:r>
+        <w:t>Login -&gt; Search item -&gt; Add item to cart -&gt; Search new item -&gt; : Add new item to cart -&gt; Check sub total -&gt; : Check sub total price + shipping -&gt; Delete one item from cart -&gt; Check sub total</w:t>
+      </w:r>
+    </w:p>
+    <w:p>
+      <w:pPr>
+        <w:jc w:val="right"/>
+      </w:pPr>
+      <w:r>
+        <w:t>Login -&gt; Search item -&gt; Add item to cart -&gt; Search new item -&gt; : Add new item to cart -&gt; Check sub total -&gt; : Check sub total price + shipping -&gt; Delete one item from cart -&gt; Check sub total -&gt; Check sub total price + shipping</w:t>
+      </w:r>
+    </w:p>
+    <w:p>
+      <w:pPr>
+        <w:jc w:val="right"/>
+      </w:pPr>
+    </w:p>
+    <w:p>
+      <w:pPr>
+        <w:jc w:val="right"/>
+      </w:pPr>
+    </w:p>
+    <w:p>
+      <w:pPr>
+        <w:jc w:val="right"/>
+      </w:pPr>
+    </w:p>
+    <w:p>
+      <w:pPr>
+        <w:jc w:val="right"/>
+      </w:pPr>
+    </w:p>
+    <w:p>
+      <w:pPr>
+        <w:jc w:val="right"/>
+      </w:pPr>
+    </w:p>
+    <w:p>
+      <w:pPr>
+        <w:jc w:val="center"/>
+        <w:rPr>
+          <w:b/>
+          <w:bCs/>
+          <w:color w:val="8EAADB" w:themeColor="accent1" w:themeTint="99"/>
+          <w:sz w:val="32"/>
+          <w:szCs w:val="32"/>
+        </w:rPr>
+      </w:pPr>
+      <w:r>
+        <w:rPr>
+          <w:b/>
+          <w:bCs/>
+          <w:color w:val="8EAADB" w:themeColor="accent1" w:themeTint="99"/>
+          <w:sz w:val="32"/>
+          <w:szCs w:val="32"/>
+        </w:rPr>
+        <w:t>AAA</w:t>
+      </w:r>
+      <w:r>
+        <w:rPr>
+          <w:b/>
+          <w:bCs/>
+          <w:color w:val="8EAADB" w:themeColor="accent1" w:themeTint="99"/>
+          <w:sz w:val="32"/>
+          <w:szCs w:val="32"/>
+        </w:rPr>
+        <w:t xml:space="preserve"> – Arrange Act Assert</w:t>
+      </w:r>
+    </w:p>
+    <w:p>
+      <w:pPr>
+        <w:jc w:val="right"/>
+        <w:rPr>
+          <w:b/>
+          <w:bCs/>
+          <w:sz w:val="26"/>
+          <w:szCs w:val="26"/>
+        </w:rPr>
+      </w:pPr>
+      <w:r>
+        <w:rPr>
+          <w:b/>
+          <w:bCs/>
+          <w:sz w:val="26"/>
+          <w:szCs w:val="26"/>
+        </w:rPr>
+        <w:t>1. Get user name</w:t>
+      </w:r>
+    </w:p>
+    <w:p>
+      <w:pPr>
+        <w:jc w:val="right"/>
+        <w:rPr>
+          <w:b/>
+          <w:bCs/>
+          <w:sz w:val="26"/>
+          <w:szCs w:val="26"/>
+        </w:rPr>
+      </w:pPr>
+      <w:r>
+        <w:rPr>
+          <w:b/>
+          <w:bCs/>
+          <w:sz w:val="26"/>
+          <w:szCs w:val="26"/>
+        </w:rPr>
+        <w:t>2. Get password</w:t>
+      </w:r>
+    </w:p>
+    <w:p>
+      <w:pPr>
+        <w:jc w:val="right"/>
+        <w:rPr>
+          <w:b/>
+          <w:bCs/>
+          <w:sz w:val="26"/>
+          <w:szCs w:val="26"/>
+        </w:rPr>
+      </w:pPr>
+      <w:r>
+        <w:rPr>
+          <w:b/>
+          <w:bCs/>
+          <w:sz w:val="26"/>
+          <w:szCs w:val="26"/>
+        </w:rPr>
+        <w:t>3. Insert user name to user inout</w:t>
+      </w:r>
+    </w:p>
+    <w:p>
+      <w:pPr>
+        <w:jc w:val="right"/>
+        <w:rPr>
+          <w:b/>
+          <w:bCs/>
+          <w:sz w:val="26"/>
+          <w:szCs w:val="26"/>
+        </w:rPr>
+      </w:pPr>
+      <w:r>
+        <w:rPr>
+          <w:b/>
+          <w:bCs/>
+          <w:sz w:val="26"/>
+          <w:szCs w:val="26"/>
+        </w:rPr>
+        <w:t>4. Insert password to password input</w:t>
+      </w:r>
+    </w:p>
+    <w:p>
+      <w:pPr>
+        <w:jc w:val="right"/>
+        <w:rPr>
+          <w:b/>
+          <w:bCs/>
+          <w:sz w:val="26"/>
+          <w:szCs w:val="26"/>
+        </w:rPr>
+      </w:pPr>
+      <w:r>
+        <w:rPr>
+          <w:b/>
+          <w:bCs/>
+          <w:sz w:val="26"/>
+          <w:szCs w:val="26"/>
+        </w:rPr>
+        <w:t>5. Click login</w:t>
+      </w:r>
+    </w:p>
+    <w:p>
+      <w:pPr>
+        <w:jc w:val="right"/>
+        <w:rPr>
+          <w:b/>
+          <w:bCs/>
+          <w:sz w:val="26"/>
+          <w:szCs w:val="26"/>
+        </w:rPr>
+      </w:pPr>
+      <w:r>
+        <w:rPr>
+          <w:b/>
+          <w:bCs/>
+          <w:sz w:val="26"/>
+          <w:szCs w:val="26"/>
+        </w:rPr>
+        <w:t xml:space="preserve">6. </w:t>
+      </w:r>
+      <w:r>
+        <w:rPr>
+          <w:b/>
+          <w:bCs/>
+          <w:sz w:val="26"/>
+          <w:szCs w:val="26"/>
+        </w:rPr>
+        <w:t>Search item in search window</w:t>
+      </w:r>
+    </w:p>
+    <w:p>
+      <w:pPr>
+        <w:jc w:val="right"/>
+        <w:rPr>
+          <w:b/>
+          <w:bCs/>
+          <w:sz w:val="26"/>
+          <w:szCs w:val="26"/>
+        </w:rPr>
+      </w:pPr>
+      <w:r>
+        <w:rPr>
+          <w:b/>
+          <w:bCs/>
+          <w:sz w:val="26"/>
+          <w:szCs w:val="26"/>
+        </w:rPr>
+        <w:t>7. Click add item to cart</w:t>
+      </w:r>
+    </w:p>
+    <w:p>
+      <w:pPr>
+        <w:jc w:val="right"/>
+        <w:rPr>
+          <w:b/>
+          <w:bCs/>
+          <w:sz w:val="26"/>
+          <w:szCs w:val="26"/>
+        </w:rPr>
+      </w:pPr>
+      <w:r>
+        <w:rPr>
+          <w:b/>
+          <w:bCs/>
+          <w:sz w:val="26"/>
+          <w:szCs w:val="26"/>
+        </w:rPr>
+        <w:t>8. Check total price in the cart</w:t>
+      </w:r>
+    </w:p>
+    <w:p>
+      <w:pPr>
+        <w:jc w:val="right"/>
+        <w:rPr>
+          <w:b/>
+          <w:bCs/>
+          <w:sz w:val="26"/>
+          <w:szCs w:val="26"/>
+        </w:rPr>
+      </w:pPr>
+      <w:r>
+        <w:rPr>
+          <w:b/>
+          <w:bCs/>
+          <w:sz w:val="26"/>
+          <w:szCs w:val="26"/>
+        </w:rPr>
+        <w:t>9. Delete the item from the cart</w:t>
+      </w:r>
+    </w:p>
+    <w:p>
+      <w:pPr>
+        <w:jc w:val="right"/>
+        <w:rPr>
+          <w:b/>
+          <w:bCs/>
+          <w:sz w:val="26"/>
+          <w:szCs w:val="26"/>
+        </w:rPr>
+      </w:pPr>
+      <w:r>
+        <w:rPr>
+          <w:b/>
+          <w:bCs/>
+          <w:sz w:val="26"/>
+          <w:szCs w:val="26"/>
+        </w:rPr>
+        <w:t>10. Check the cart is empty</w:t>
+      </w:r>
+    </w:p>
+    <w:p>
+      <w:pPr>
+        <w:jc w:val="right"/>
+        <w:rPr>
+          <w:b/>
+          <w:bCs/>
+          <w:sz w:val="26"/>
+          <w:szCs w:val="26"/>
+        </w:rPr>
+      </w:pPr>
+      <w:r>
+        <w:rPr>
+          <w:b/>
+          <w:bCs/>
+          <w:sz w:val="26"/>
+          <w:szCs w:val="26"/>
+        </w:rPr>
+        <w:t xml:space="preserve">11. </w:t>
+      </w:r>
+      <w:r>
+        <w:rPr>
+          <w:b/>
+          <w:bCs/>
+          <w:sz w:val="26"/>
+          <w:szCs w:val="26"/>
+        </w:rPr>
+        <w:t>Add item in sale</w:t>
+      </w:r>
+    </w:p>
+    <w:p>
+      <w:pPr>
+        <w:jc w:val="right"/>
+        <w:rPr>
+          <w:b/>
+          <w:bCs/>
+          <w:sz w:val="26"/>
+          <w:szCs w:val="26"/>
+        </w:rPr>
+      </w:pPr>
+      <w:r>
+        <w:rPr>
+          <w:b/>
+          <w:bCs/>
+          <w:sz w:val="26"/>
+          <w:szCs w:val="26"/>
+        </w:rPr>
+        <w:t>12. Check the discount in the cart</w:t>
+      </w:r>
+    </w:p>
+    <w:p>
+      <w:pPr>
+        <w:jc w:val="right"/>
+        <w:rPr>
+          <w:sz w:val="26"/>
+          <w:szCs w:val="26"/>
+        </w:rPr>
+      </w:pPr>
+    </w:p>
+    <w:p>
+      <w:pPr>
+        <w:jc w:val="right"/>
+        <w:rPr>
+          <w:sz w:val="26"/>
+          <w:szCs w:val="26"/>
+        </w:rPr>
+      </w:pPr>
+      <w:r>
+        <w:rPr>
+          <w:sz w:val="26"/>
+          <w:szCs w:val="26"/>
+        </w:rPr>
+        <w:t xml:space="preserve">Before </w:t>
+      </w:r>
+      <w:r>
+        <w:rPr>
+          <w:sz w:val="26"/>
+          <w:szCs w:val="26"/>
+        </w:rPr>
+        <w:t>all</w:t>
+      </w:r>
+      <w:r>
+        <w:rPr>
+          <w:sz w:val="26"/>
+          <w:szCs w:val="26"/>
+        </w:rPr>
+        <w:t>:</w:t>
+      </w:r>
+    </w:p>
+    <w:p>
+      <w:pPr>
+        <w:jc w:val="right"/>
+        <w:rPr>
+          <w:sz w:val="26"/>
+          <w:szCs w:val="26"/>
+        </w:rPr>
+      </w:pPr>
+      <w:r>
+        <w:rPr>
+          <w:sz w:val="26"/>
+          <w:szCs w:val="26"/>
+        </w:rPr>
+        <w:t>Setup:</w:t>
+      </w:r>
+    </w:p>
+    <w:p>
+      <w:pPr>
+        <w:jc w:val="right"/>
+        <w:rPr>
+          <w:sz w:val="26"/>
+          <w:szCs w:val="26"/>
+        </w:rPr>
+      </w:pPr>
+      <w:r>
+        <w:rPr>
+          <w:sz w:val="26"/>
+          <w:szCs w:val="26"/>
+        </w:rPr>
+        <w:t>1. Get user name</w:t>
+      </w:r>
+    </w:p>
+    <w:p>
+      <w:pPr>
+        <w:jc w:val="right"/>
+        <w:rPr>
+          <w:sz w:val="26"/>
+          <w:szCs w:val="26"/>
+        </w:rPr>
+      </w:pPr>
+      <w:r>
+        <w:rPr>
+          <w:sz w:val="26"/>
+          <w:szCs w:val="26"/>
+        </w:rPr>
+        <w:t>2.Get password</w:t>
+      </w:r>
+    </w:p>
+    <w:p>
+      <w:pPr>
+        <w:jc w:val="right"/>
+        <w:rPr>
+          <w:sz w:val="26"/>
+          <w:szCs w:val="26"/>
+        </w:rPr>
+      </w:pPr>
+      <w:r>
+        <w:rPr>
+          <w:sz w:val="26"/>
+          <w:szCs w:val="26"/>
+        </w:rPr>
+        <w:t>3. Insert user name to user inout</w:t>
+      </w:r>
+    </w:p>
+    <w:p>
+      <w:pPr>
+        <w:jc w:val="right"/>
+        <w:rPr>
+          <w:sz w:val="26"/>
+          <w:szCs w:val="26"/>
+        </w:rPr>
+      </w:pPr>
+      <w:r>
+        <w:rPr>
+          <w:sz w:val="26"/>
+          <w:szCs w:val="26"/>
+        </w:rPr>
+        <w:t>4. Insert password to password input</w:t>
+      </w:r>
+    </w:p>
+    <w:p>
+      <w:pPr>
+        <w:jc w:val="right"/>
+        <w:rPr>
+          <w:sz w:val="26"/>
+          <w:szCs w:val="26"/>
+        </w:rPr>
+      </w:pPr>
+    </w:p>
+    <w:p>
+      <w:pPr>
+        <w:jc w:val="right"/>
+        <w:rPr>
+          <w:sz w:val="26"/>
+          <w:szCs w:val="26"/>
+        </w:rPr>
+      </w:pPr>
+    </w:p>
+    <w:p>
+      <w:pPr>
+        <w:jc w:val="right"/>
+        <w:rPr>
+          <w:sz w:val="26"/>
+          <w:szCs w:val="26"/>
+        </w:rPr>
+      </w:pPr>
+      <w:r>
+        <w:rPr>
+          <w:b/>
+          <w:bCs/>
+          <w:sz w:val="26"/>
+          <w:szCs w:val="26"/>
+        </w:rPr>
+        <w:t>Test</w:t>
+      </w:r>
+      <w:r>
+        <w:rPr>
+          <w:sz w:val="26"/>
+          <w:szCs w:val="26"/>
+        </w:rPr>
+        <w:t>: Login is working</w:t>
+      </w:r>
+    </w:p>
+    <w:p>
+      <w:pPr>
+        <w:jc w:val="right"/>
+        <w:rPr>
+          <w:b/>
+          <w:bCs/>
+          <w:sz w:val="26"/>
+          <w:szCs w:val="26"/>
+        </w:rPr>
+      </w:pPr>
+      <w:r>
+        <w:rPr>
+          <w:b/>
+          <w:bCs/>
+          <w:sz w:val="26"/>
+          <w:szCs w:val="26"/>
+        </w:rPr>
+        <w:t xml:space="preserve">Arrange: </w:t>
+      </w:r>
+    </w:p>
+    <w:p>
+      <w:pPr>
+        <w:jc w:val="right"/>
+        <w:rPr>
+          <w:sz w:val="26"/>
+          <w:szCs w:val="26"/>
+        </w:rPr>
+      </w:pPr>
+      <w:r>
+        <w:rPr>
+          <w:sz w:val="26"/>
+          <w:szCs w:val="26"/>
+        </w:rPr>
+        <w:t>1. Get user name</w:t>
+      </w:r>
+    </w:p>
+    <w:p>
+      <w:pPr>
+        <w:jc w:val="right"/>
+        <w:rPr>
+          <w:sz w:val="26"/>
+          <w:szCs w:val="26"/>
+        </w:rPr>
+      </w:pPr>
+      <w:r>
+        <w:rPr>
+          <w:sz w:val="26"/>
+          <w:szCs w:val="26"/>
+        </w:rPr>
+        <w:t>2.Get password</w:t>
+      </w:r>
+    </w:p>
+    <w:p>
+      <w:pPr>
+        <w:jc w:val="right"/>
+        <w:rPr>
+          <w:sz w:val="26"/>
+          <w:szCs w:val="26"/>
+        </w:rPr>
+      </w:pPr>
+      <w:r>
+        <w:rPr>
+          <w:sz w:val="26"/>
+          <w:szCs w:val="26"/>
+        </w:rPr>
+        <w:t>3. Insert user name to user inout</w:t>
+      </w:r>
+    </w:p>
+    <w:p>
+      <w:pPr>
+        <w:jc w:val="right"/>
+        <w:rPr>
+          <w:sz w:val="26"/>
+          <w:szCs w:val="26"/>
+        </w:rPr>
+      </w:pPr>
+      <w:r>
+        <w:rPr>
+          <w:sz w:val="26"/>
+          <w:szCs w:val="26"/>
+        </w:rPr>
+        <w:lastRenderedPageBreak/>
+        <w:t>4. Insert password to password input</w:t>
+      </w:r>
+    </w:p>
+    <w:p>
+      <w:pPr>
+        <w:jc w:val="right"/>
+        <w:rPr>
+          <w:sz w:val="26"/>
+          <w:szCs w:val="26"/>
+        </w:rPr>
+      </w:pPr>
+    </w:p>
+    <w:p>
+      <w:pPr>
+        <w:jc w:val="right"/>
+        <w:rPr>
+          <w:b/>
+          <w:bCs/>
+          <w:sz w:val="26"/>
+          <w:szCs w:val="26"/>
+        </w:rPr>
+      </w:pPr>
+      <w:r>
+        <w:rPr>
+          <w:b/>
+          <w:bCs/>
+          <w:sz w:val="26"/>
+          <w:szCs w:val="26"/>
+        </w:rPr>
+        <w:t>Act:</w:t>
+      </w:r>
+    </w:p>
+    <w:p>
+      <w:pPr>
+        <w:jc w:val="right"/>
+        <w:rPr>
+          <w:sz w:val="26"/>
+          <w:szCs w:val="26"/>
+        </w:rPr>
+      </w:pPr>
+      <w:r>
+        <w:rPr>
+          <w:sz w:val="26"/>
+          <w:szCs w:val="26"/>
+        </w:rPr>
+        <w:t>5</w:t>
+      </w:r>
+      <w:r>
+        <w:rPr>
+          <w:sz w:val="26"/>
+          <w:szCs w:val="26"/>
+        </w:rPr>
+        <w:t xml:space="preserve">. </w:t>
+      </w:r>
+      <w:r>
+        <w:rPr>
+          <w:sz w:val="26"/>
+          <w:szCs w:val="26"/>
+        </w:rPr>
+        <w:t>Click the login button</w:t>
+      </w:r>
+    </w:p>
+    <w:p>
+      <w:pPr>
+        <w:jc w:val="right"/>
+        <w:rPr>
+          <w:sz w:val="26"/>
+          <w:szCs w:val="26"/>
+        </w:rPr>
+      </w:pPr>
+    </w:p>
+    <w:p>
+      <w:pPr>
+        <w:jc w:val="right"/>
+        <w:rPr>
+          <w:b/>
+          <w:bCs/>
+          <w:sz w:val="26"/>
+          <w:szCs w:val="26"/>
+        </w:rPr>
+      </w:pPr>
+      <w:r>
+        <w:rPr>
+          <w:b/>
+          <w:bCs/>
+          <w:sz w:val="26"/>
+          <w:szCs w:val="26"/>
+        </w:rPr>
+        <w:t>Assert:</w:t>
+      </w:r>
+    </w:p>
+    <w:p>
+      <w:pPr>
+        <w:jc w:val="right"/>
+        <w:rPr>
+          <w:sz w:val="26"/>
+          <w:szCs w:val="26"/>
+        </w:rPr>
+      </w:pPr>
+      <w:r>
+        <w:rPr>
+          <w:sz w:val="26"/>
+          <w:szCs w:val="26"/>
+        </w:rPr>
+        <w:t>6</w:t>
+      </w:r>
+      <w:r>
+        <w:rPr>
+          <w:sz w:val="26"/>
+          <w:szCs w:val="26"/>
+        </w:rPr>
+        <w:t xml:space="preserve">. </w:t>
+      </w:r>
+      <w:r>
+        <w:rPr>
+          <w:sz w:val="26"/>
+          <w:szCs w:val="26"/>
+        </w:rPr>
+        <w:t>Validate u</w:t>
+      </w:r>
+      <w:r>
+        <w:rPr>
+          <w:sz w:val="26"/>
+          <w:szCs w:val="26"/>
+        </w:rPr>
+        <w:t>ser successfully logged in</w:t>
+      </w:r>
+    </w:p>
+    <w:p>
+      <w:pPr>
+        <w:jc w:val="right"/>
+        <w:rPr>
+          <w:sz w:val="26"/>
+          <w:szCs w:val="26"/>
+        </w:rPr>
+      </w:pPr>
+    </w:p>
+    <w:p>
+      <w:pPr>
+        <w:jc w:val="right"/>
+        <w:rPr>
+          <w:sz w:val="26"/>
+          <w:szCs w:val="26"/>
+        </w:rPr>
+      </w:pPr>
+    </w:p>
+    <w:p>
+      <w:pPr>
+        <w:jc w:val="right"/>
+        <w:rPr>
+          <w:sz w:val="26"/>
+          <w:szCs w:val="26"/>
+        </w:rPr>
+      </w:pPr>
+    </w:p>
+    <w:p>
+      <w:pPr>
+        <w:jc w:val="right"/>
+        <w:rPr>
+          <w:b/>
+          <w:bCs/>
+          <w:sz w:val="26"/>
+          <w:szCs w:val="26"/>
+        </w:rPr>
+      </w:pPr>
+      <w:r>
+        <w:rPr>
+          <w:b/>
+          <w:bCs/>
+          <w:sz w:val="26"/>
+          <w:szCs w:val="26"/>
+        </w:rPr>
+        <w:t xml:space="preserve">Test: </w:t>
+      </w:r>
+      <w:r>
+        <w:rPr>
+          <w:sz w:val="26"/>
+          <w:szCs w:val="26"/>
+        </w:rPr>
+        <w:t>Search item in search window</w:t>
+      </w:r>
+    </w:p>
+    <w:p>
+      <w:pPr>
+        <w:jc w:val="right"/>
+        <w:rPr>
+          <w:b/>
+          <w:bCs/>
+          <w:sz w:val="26"/>
+          <w:szCs w:val="26"/>
+        </w:rPr>
+      </w:pPr>
+      <w:r>
+        <w:rPr>
+          <w:b/>
+          <w:bCs/>
+          <w:sz w:val="26"/>
+          <w:szCs w:val="26"/>
+        </w:rPr>
+        <w:t xml:space="preserve">Arrange: </w:t>
+      </w:r>
+    </w:p>
+    <w:p>
+      <w:pPr>
+        <w:jc w:val="right"/>
+        <w:rPr>
+          <w:sz w:val="26"/>
+          <w:szCs w:val="26"/>
+        </w:rPr>
+      </w:pPr>
+      <w:r>
+        <w:rPr>
+          <w:sz w:val="26"/>
+          <w:szCs w:val="26"/>
+        </w:rPr>
+        <w:t>1</w:t>
+      </w:r>
+      <w:r>
+        <w:rPr>
+          <w:sz w:val="26"/>
+          <w:szCs w:val="26"/>
+        </w:rPr>
+        <w:t xml:space="preserve">. </w:t>
+      </w:r>
+      <w:r>
+        <w:rPr>
+          <w:sz w:val="26"/>
+          <w:szCs w:val="26"/>
+        </w:rPr>
+        <w:t>Get the item to be searched</w:t>
+      </w:r>
+    </w:p>
+    <w:p>
+      <w:pPr>
+        <w:jc w:val="right"/>
+        <w:rPr>
+          <w:sz w:val="26"/>
+          <w:szCs w:val="26"/>
+        </w:rPr>
+      </w:pPr>
+      <w:r>
+        <w:rPr>
+          <w:sz w:val="26"/>
+          <w:szCs w:val="26"/>
+        </w:rPr>
+        <w:t>2</w:t>
+      </w:r>
+      <w:r>
+        <w:rPr>
+          <w:sz w:val="26"/>
+          <w:szCs w:val="26"/>
+        </w:rPr>
+        <w:t xml:space="preserve">. </w:t>
+      </w:r>
+      <w:r>
+        <w:rPr>
+          <w:sz w:val="26"/>
+          <w:szCs w:val="26"/>
+        </w:rPr>
+        <w:t>Insert the item into the search input field</w:t>
+      </w:r>
+    </w:p>
+    <w:p>
+      <w:pPr>
+        <w:jc w:val="right"/>
+        <w:rPr>
+          <w:sz w:val="26"/>
+          <w:szCs w:val="26"/>
+        </w:rPr>
+      </w:pPr>
+    </w:p>
+    <w:p>
+      <w:pPr>
+        <w:jc w:val="right"/>
+        <w:rPr>
+          <w:b/>
+          <w:bCs/>
+          <w:sz w:val="26"/>
+          <w:szCs w:val="26"/>
+        </w:rPr>
+      </w:pPr>
+      <w:r>
+        <w:rPr>
+          <w:b/>
+          <w:bCs/>
+          <w:sz w:val="26"/>
+          <w:szCs w:val="26"/>
+        </w:rPr>
+        <w:t>Act:</w:t>
+      </w:r>
+    </w:p>
+    <w:p>
+      <w:pPr>
+        <w:jc w:val="right"/>
+        <w:rPr>
+          <w:sz w:val="26"/>
+          <w:szCs w:val="26"/>
+        </w:rPr>
+      </w:pPr>
+      <w:r>
+        <w:rPr>
+          <w:sz w:val="26"/>
+          <w:szCs w:val="26"/>
+        </w:rPr>
+        <w:t>3</w:t>
+      </w:r>
+      <w:r>
+        <w:rPr>
+          <w:sz w:val="26"/>
+          <w:szCs w:val="26"/>
+        </w:rPr>
+        <w:t>.</w:t>
+      </w:r>
+      <w:r>
+        <w:rPr>
+          <w:sz w:val="26"/>
+          <w:szCs w:val="26"/>
+        </w:rPr>
+        <w:t xml:space="preserve"> Search item in search window</w:t>
+      </w:r>
+    </w:p>
+    <w:p>
+      <w:pPr>
+        <w:jc w:val="right"/>
+        <w:rPr>
+          <w:sz w:val="26"/>
+          <w:szCs w:val="26"/>
+        </w:rPr>
+      </w:pPr>
+    </w:p>
+    <w:p>
+      <w:pPr>
+        <w:jc w:val="right"/>
+        <w:rPr>
+          <w:b/>
+          <w:bCs/>
+          <w:sz w:val="26"/>
+          <w:szCs w:val="26"/>
+        </w:rPr>
+      </w:pPr>
+      <w:r>
+        <w:rPr>
+          <w:b/>
+          <w:bCs/>
+          <w:sz w:val="26"/>
+          <w:szCs w:val="26"/>
+        </w:rPr>
+        <w:t>Assert:</w:t>
+      </w:r>
+    </w:p>
+    <w:p>
+      <w:pPr>
+        <w:jc w:val="right"/>
+        <w:rPr>
+          <w:sz w:val="26"/>
+          <w:szCs w:val="26"/>
+        </w:rPr>
+      </w:pPr>
+      <w:r>
+        <w:rPr>
+          <w:sz w:val="26"/>
+          <w:szCs w:val="26"/>
+        </w:rPr>
+        <w:t>4</w:t>
+      </w:r>
+      <w:r>
+        <w:rPr>
+          <w:sz w:val="26"/>
+          <w:szCs w:val="26"/>
+        </w:rPr>
+        <w:t xml:space="preserve">. </w:t>
+      </w:r>
+      <w:r>
+        <w:rPr>
+          <w:sz w:val="26"/>
+          <w:szCs w:val="26"/>
+        </w:rPr>
+        <w:t xml:space="preserve">Validate </w:t>
+      </w:r>
+      <w:r>
+        <w:rPr>
+          <w:sz w:val="26"/>
+          <w:szCs w:val="26"/>
+        </w:rPr>
+        <w:t>i</w:t>
+      </w:r>
+      <w:r>
+        <w:rPr>
+          <w:sz w:val="26"/>
+          <w:szCs w:val="26"/>
+        </w:rPr>
+        <w:t>tem display in main window</w:t>
+      </w:r>
+    </w:p>
+    <w:p>
+      <w:pPr>
+        <w:jc w:val="right"/>
+        <w:rPr>
+          <w:sz w:val="26"/>
+          <w:szCs w:val="26"/>
+        </w:rPr>
+      </w:pPr>
+    </w:p>
+    <w:p>
+      <w:pPr>
+        <w:jc w:val="right"/>
+        <w:rPr>
+          <w:sz w:val="26"/>
+          <w:szCs w:val="26"/>
+        </w:rPr>
+      </w:pPr>
+    </w:p>
+    <w:p>
+      <w:pPr>
+        <w:jc w:val="right"/>
+        <w:rPr>
+          <w:sz w:val="26"/>
+          <w:szCs w:val="26"/>
+        </w:rPr>
+      </w:pPr>
+    </w:p>
+    <w:p>
+      <w:pPr>
+        <w:jc w:val="right"/>
+        <w:rPr>
+          <w:sz w:val="26"/>
+          <w:szCs w:val="26"/>
+        </w:rPr>
+      </w:pPr>
+    </w:p>
+    <w:p>
+      <w:pPr>
+        <w:jc w:val="right"/>
+        <w:rPr>
+          <w:sz w:val="26"/>
+          <w:szCs w:val="26"/>
+        </w:rPr>
+      </w:pPr>
+    </w:p>
+    <w:p>
+      <w:pPr>
+        <w:jc w:val="right"/>
+        <w:rPr>
+          <w:sz w:val="26"/>
+          <w:szCs w:val="26"/>
+        </w:rPr>
+      </w:pPr>
+    </w:p>
+    <w:p>
+      <w:pPr>
+        <w:jc w:val="right"/>
+        <w:rPr>
+          <w:sz w:val="26"/>
+          <w:szCs w:val="26"/>
+        </w:rPr>
+      </w:pPr>
+    </w:p>
+    <w:p>
+      <w:pPr>
+        <w:jc w:val="right"/>
+        <w:rPr>
+          <w:sz w:val="26"/>
+          <w:szCs w:val="26"/>
+        </w:rPr>
+      </w:pPr>
+    </w:p>
+    <w:p>
+      <w:pPr>
+        <w:jc w:val="right"/>
+        <w:rPr>
+          <w:sz w:val="26"/>
+          <w:szCs w:val="26"/>
+        </w:rPr>
+      </w:pPr>
+      <w:r>
+        <w:rPr>
+          <w:sz w:val="26"/>
+          <w:szCs w:val="26"/>
+        </w:rPr>
+        <w:lastRenderedPageBreak/>
+        <w:t>Test: Delete item form cart</w:t>
+      </w:r>
+    </w:p>
+    <w:p>
+      <w:pPr>
+        <w:jc w:val="right"/>
+        <w:rPr>
+          <w:sz w:val="26"/>
+          <w:szCs w:val="26"/>
+        </w:rPr>
+      </w:pPr>
+      <w:r>
+        <w:rPr>
+          <w:sz w:val="26"/>
+          <w:szCs w:val="26"/>
+        </w:rPr>
+        <w:t>Arrange:</w:t>
+      </w:r>
+    </w:p>
+    <w:p>
+      <w:pPr>
+        <w:jc w:val="right"/>
+        <w:rPr>
+          <w:sz w:val="26"/>
+          <w:szCs w:val="26"/>
+        </w:rPr>
+      </w:pPr>
+      <w:r>
+        <w:rPr>
+          <w:sz w:val="26"/>
+          <w:szCs w:val="26"/>
+        </w:rPr>
         <w:t>Search item</w:t>
       </w:r>
-      <w:r>
-        <w:t xml:space="preserve"> -&gt;</w:t>
-      </w:r>
-      <w:r>
-        <w:t xml:space="preserve"> </w:t>
-      </w:r>
-      <w:r>
+    </w:p>
+    <w:p>
+      <w:pPr>
+        <w:jc w:val="right"/>
+        <w:rPr>
+          <w:sz w:val="26"/>
+          <w:szCs w:val="26"/>
+        </w:rPr>
+      </w:pPr>
+      <w:r>
+        <w:rPr>
+          <w:sz w:val="26"/>
+          <w:szCs w:val="26"/>
+        </w:rPr>
         <w:t>Add item to cart</w:t>
       </w:r>
     </w:p>
     <w:p>
       <w:pPr>
         <w:jc w:val="right"/>
-      </w:pPr>
-      <w:r>
-        <w:t>Login</w:t>
-      </w:r>
-      <w:r>
-        <w:t xml:space="preserve"> -&gt;</w:t>
-      </w:r>
-      <w:r>
-        <w:t xml:space="preserve"> Search item -&gt; Add item to cart</w:t>
-      </w:r>
-      <w:r>
-        <w:t xml:space="preserve"> </w:t>
-      </w:r>
-      <w:r>
-        <w:t xml:space="preserve">-&gt; </w:t>
-      </w:r>
-      <w:r>
-        <w:t>Search new item</w:t>
-      </w:r>
-    </w:p>
-    <w:p>
-      <w:pPr>
-        <w:jc w:val="right"/>
-      </w:pPr>
-      <w:r>
-        <w:t>Login -&gt; Search item -&gt; Add item to cart -&gt; Search new item</w:t>
-      </w:r>
-      <w:r>
-        <w:t xml:space="preserve"> -&gt; </w:t>
-      </w:r>
-      <w:r>
-        <w:t>: Add new item to cart</w:t>
-      </w:r>
-    </w:p>
-    <w:p>
-      <w:pPr>
-        <w:jc w:val="right"/>
-      </w:pPr>
-      <w:r>
-        <w:t>Login -&gt; Search item -&gt; Add item to cart -&gt; Search new item -&gt; : Add new item to cart</w:t>
-      </w:r>
-      <w:r>
-        <w:t xml:space="preserve"> -&gt; </w:t>
-      </w:r>
-      <w:r>
-        <w:t>Check sub total</w:t>
-      </w:r>
-      <w:r>
-        <w:t xml:space="preserve"> </w:t>
-      </w:r>
-    </w:p>
-    <w:p>
-      <w:pPr>
-        <w:jc w:val="right"/>
-      </w:pPr>
-      <w:r>
-        <w:t>L</w:t>
-      </w:r>
-      <w:r>
-        <w:t xml:space="preserve">ogin -&gt; Search item -&gt; Add item to cart -&gt; Search new item -&gt; : Add new item to cart -&gt; Check sub total </w:t>
-      </w:r>
-      <w:r>
-        <w:t xml:space="preserve">-&gt; </w:t>
-      </w:r>
-      <w:r>
-        <w:t>: Check sub total price + shipping</w:t>
-      </w:r>
-    </w:p>
-    <w:p>
-      <w:pPr>
-        <w:jc w:val="right"/>
-      </w:pPr>
-      <w:r>
-        <w:t>Login -&gt; Search item -&gt; Add item to cart -&gt; Search new item -&gt; : Add new item to cart -&gt; Check sub total -&gt; : Check sub total price + shipping</w:t>
-      </w:r>
-      <w:r>
-        <w:t xml:space="preserve"> -&gt; </w:t>
-      </w:r>
-      <w:r>
-        <w:t>Delete one item from cart</w:t>
-      </w:r>
-    </w:p>
-    <w:p>
-      <w:pPr>
-        <w:jc w:val="right"/>
-      </w:pPr>
-      <w:r>
-        <w:t>Login -&gt; Search item -&gt; Add item to cart -&gt; Search new item -&gt; : Add new item to cart -&gt; Check sub total -&gt; : Check sub total price + shipping -&gt; Delete one item from cart</w:t>
-      </w:r>
-      <w:r>
-        <w:t xml:space="preserve"> -&gt; </w:t>
-      </w:r>
-      <w:r>
-        <w:t>Check sub total</w:t>
-      </w:r>
-    </w:p>
-    <w:p>
-      <w:pPr>
-        <w:jc w:val="right"/>
-      </w:pPr>
-      <w:r>
-        <w:t>Login -&gt; Search item -&gt; Add item to cart -&gt; Search new item -&gt; : Add new item to cart -&gt; Check sub total -&gt; : Check sub total price + shipping -&gt; Delete one item from cart -&gt; Check sub total</w:t>
-      </w:r>
-      <w:r>
-        <w:t xml:space="preserve"> -&gt; </w:t>
-      </w:r>
-      <w:r>
-        <w:t>Check sub total price + shipping</w:t>
-      </w:r>
-    </w:p>
-    <w:p>
-      <w:pPr>
-        <w:jc w:val="right"/>
-      </w:pPr>
-    </w:p>
-    <w:p>
-      <w:pPr>
-        <w:jc w:val="right"/>
-      </w:pPr>
-    </w:p>
-    <w:p>
-      <w:pPr>
-        <w:jc w:val="right"/>
-      </w:pPr>
-    </w:p>
-    <w:p>
-      <w:pPr>
-        <w:jc w:val="right"/>
+        <w:rPr>
+          <w:sz w:val="26"/>
+          <w:szCs w:val="26"/>
+        </w:rPr>
+      </w:pPr>
+    </w:p>
+    <w:p>
+      <w:pPr>
+        <w:jc w:val="right"/>
+        <w:rPr>
+          <w:sz w:val="26"/>
+          <w:szCs w:val="26"/>
+        </w:rPr>
+      </w:pPr>
+      <w:r>
+        <w:rPr>
+          <w:sz w:val="26"/>
+          <w:szCs w:val="26"/>
+        </w:rPr>
+        <w:t>Act:</w:t>
+      </w:r>
+    </w:p>
+    <w:p>
+      <w:pPr>
+        <w:jc w:val="right"/>
+        <w:rPr>
+          <w:sz w:val="26"/>
+          <w:szCs w:val="26"/>
+        </w:rPr>
+      </w:pPr>
+      <w:r>
+        <w:rPr>
+          <w:sz w:val="26"/>
+          <w:szCs w:val="26"/>
+        </w:rPr>
+        <w:t>Remove item from cart</w:t>
+      </w:r>
+    </w:p>
+    <w:p>
+      <w:pPr>
+        <w:jc w:val="right"/>
+        <w:rPr>
+          <w:sz w:val="26"/>
+          <w:szCs w:val="26"/>
+        </w:rPr>
+      </w:pPr>
+    </w:p>
+    <w:p>
+      <w:pPr>
+        <w:jc w:val="right"/>
+        <w:rPr>
+          <w:sz w:val="26"/>
+          <w:szCs w:val="26"/>
+        </w:rPr>
+      </w:pPr>
+      <w:r>
+        <w:rPr>
+          <w:sz w:val="26"/>
+          <w:szCs w:val="26"/>
+        </w:rPr>
+        <w:t>Assert:</w:t>
+      </w:r>
+    </w:p>
+    <w:p>
+      <w:pPr>
+        <w:jc w:val="right"/>
+        <w:rPr>
+          <w:sz w:val="26"/>
+          <w:szCs w:val="26"/>
+        </w:rPr>
+      </w:pPr>
+      <w:r>
+        <w:rPr>
+          <w:sz w:val="26"/>
+          <w:szCs w:val="26"/>
+        </w:rPr>
+        <w:t>Validate the item deleted from cart</w:t>
+      </w:r>
+    </w:p>
+    <w:p>
+      <w:pPr>
+        <w:jc w:val="right"/>
+        <w:rPr>
+          <w:sz w:val="26"/>
+          <w:szCs w:val="26"/>
+        </w:rPr>
       </w:pPr>
     </w:p>
     <w:sectPr>
@@ -293,6 +1398,127 @@
     </w:sectPr>
   </w:body>
 </w:document>
+</file>
+
+<file path=word/numbering.xml><?xml version="1.0" encoding="utf-8"?>
+<w:numbering xmlns:wpc="http://schemas.microsoft.com/office/word/2010/wordprocessingCanvas" xmlns:cx="http://schemas.microsoft.com/office/drawing/2014/chartex" xmlns:cx1="http://schemas.microsoft.com/office/drawing/2015/9/8/chartex" xmlns:cx2="http://schemas.microsoft.com/office/drawing/2015/10/21/chartex" xmlns:cx3="http://schemas.microsoft.com/office/drawing/2016/5/9/chartex" xmlns:cx4="http://schemas.microsoft.com/office/drawing/2016/5/10/chartex" xmlns:cx5="http://schemas.microsoft.com/office/drawing/2016/5/11/chartex" xmlns:cx6="http://schemas.microsoft.com/office/drawing/2016/5/12/chartex" xmlns:cx7="http://schemas.microsoft.com/office/drawing/2016/5/13/chartex" xmlns:cx8="http://schemas.microsoft.com/office/drawing/2016/5/14/chartex" xmlns:mc="http://schemas.openxmlformats.org/markup-compatibility/2006" xmlns:aink="http://schemas.microsoft.com/office/drawing/2016/ink" xmlns:am3d="http://schemas.microsoft.com/office/drawing/2017/model3d" xmlns:o="urn:schemas-microsoft-com:office:office" xmlns:oel="http://schemas.microsoft.com/office/2019/extlst" xmlns:r="http://schemas.openxmlformats.org/officeDocument/2006/relationships" xmlns:m="http://schemas.openxmlformats.org/officeDocument/2006/math" xmlns:v="urn:schemas-microsoft-com:vml" xmlns:wp14="http://schemas.microsoft.com/office/word/2010/wordprocessingDrawing" xmlns:wp="http://schemas.openxmlformats.org/drawingml/2006/wordprocessingDrawing" xmlns:w10="urn:schemas-microsoft-com:office:word" xmlns:w="http://schemas.openxmlformats.org/wordprocessingml/2006/main" xmlns:w14="http://schemas.microsoft.com/office/word/2010/wordml" xmlns:w15="http://schemas.microsoft.com/office/word/2012/wordml" xmlns:w16cex="http://schemas.microsoft.com/office/word/2018/wordml/cex" xmlns:w16cid="http://schemas.microsoft.com/office/word/2016/wordml/cid" xmlns:w16="http://schemas.microsoft.com/office/word/2018/wordml" xmlns:w16du="http://schemas.microsoft.com/office/word/2023/wordml/word16du" xmlns:w16sdtdh="http://schemas.microsoft.com/office/word/2020/wordml/sdtdatahash" xmlns:w16se="http://schemas.microsoft.com/office/word/2015/wordml/symex" xmlns:wpg="http://schemas.microsoft.com/office/word/2010/wordprocessingGroup" xmlns:wpi="http://schemas.microsoft.com/office/word/2010/wordprocessingInk" xmlns:wne="http://schemas.microsoft.com/office/word/2006/wordml" xmlns:wps="http://schemas.microsoft.com/office/word/2010/wordprocessingShape" mc:Ignorable="w14 w15 w16se w16cid w16 w16cex w16sdtdh w16du wp14">
+  <w:abstractNum w:abstractNumId="0" w15:restartNumberingAfterBreak="0">
+    <w:nsid w:val="55F737C2"/>
+    <w:multiLevelType w:val="multilevel"/>
+    <w:tmpl w:val="B172FCBE"/>
+    <w:lvl w:ilvl="0">
+      <w:start w:val="1"/>
+      <w:numFmt w:val="decimal"/>
+      <w:lvlText w:val="%1."/>
+      <w:lvlJc w:val="left"/>
+      <w:pPr>
+        <w:tabs>
+          <w:tab w:val="num" w:pos="720"/>
+        </w:tabs>
+        <w:ind w:left="720" w:hanging="360"/>
+      </w:pPr>
+    </w:lvl>
+    <w:lvl w:ilvl="1" w:tentative="1">
+      <w:start w:val="1"/>
+      <w:numFmt w:val="decimal"/>
+      <w:lvlText w:val="%2."/>
+      <w:lvlJc w:val="left"/>
+      <w:pPr>
+        <w:tabs>
+          <w:tab w:val="num" w:pos="1440"/>
+        </w:tabs>
+        <w:ind w:left="1440" w:hanging="360"/>
+      </w:pPr>
+    </w:lvl>
+    <w:lvl w:ilvl="2" w:tentative="1">
+      <w:start w:val="1"/>
+      <w:numFmt w:val="decimal"/>
+      <w:lvlText w:val="%3."/>
+      <w:lvlJc w:val="left"/>
+      <w:pPr>
+        <w:tabs>
+          <w:tab w:val="num" w:pos="2160"/>
+        </w:tabs>
+        <w:ind w:left="2160" w:hanging="360"/>
+      </w:pPr>
+    </w:lvl>
+    <w:lvl w:ilvl="3" w:tentative="1">
+      <w:start w:val="1"/>
+      <w:numFmt w:val="decimal"/>
+      <w:lvlText w:val="%4."/>
+      <w:lvlJc w:val="left"/>
+      <w:pPr>
+        <w:tabs>
+          <w:tab w:val="num" w:pos="2880"/>
+        </w:tabs>
+        <w:ind w:left="2880" w:hanging="360"/>
+      </w:pPr>
+    </w:lvl>
+    <w:lvl w:ilvl="4" w:tentative="1">
+      <w:start w:val="1"/>
+      <w:numFmt w:val="decimal"/>
+      <w:lvlText w:val="%5."/>
+      <w:lvlJc w:val="left"/>
+      <w:pPr>
+        <w:tabs>
+          <w:tab w:val="num" w:pos="3600"/>
+        </w:tabs>
+        <w:ind w:left="3600" w:hanging="360"/>
+      </w:pPr>
+    </w:lvl>
+    <w:lvl w:ilvl="5" w:tentative="1">
+      <w:start w:val="1"/>
+      <w:numFmt w:val="decimal"/>
+      <w:lvlText w:val="%6."/>
+      <w:lvlJc w:val="left"/>
+      <w:pPr>
+        <w:tabs>
+          <w:tab w:val="num" w:pos="4320"/>
+        </w:tabs>
+        <w:ind w:left="4320" w:hanging="360"/>
+      </w:pPr>
+    </w:lvl>
+    <w:lvl w:ilvl="6" w:tentative="1">
+      <w:start w:val="1"/>
+      <w:numFmt w:val="decimal"/>
+      <w:lvlText w:val="%7."/>
+      <w:lvlJc w:val="left"/>
+      <w:pPr>
+        <w:tabs>
+          <w:tab w:val="num" w:pos="5040"/>
+        </w:tabs>
+        <w:ind w:left="5040" w:hanging="360"/>
+      </w:pPr>
+    </w:lvl>
+    <w:lvl w:ilvl="7" w:tentative="1">
+      <w:start w:val="1"/>
+      <w:numFmt w:val="decimal"/>
+      <w:lvlText w:val="%8."/>
+      <w:lvlJc w:val="left"/>
+      <w:pPr>
+        <w:tabs>
+          <w:tab w:val="num" w:pos="5760"/>
+        </w:tabs>
+        <w:ind w:left="5760" w:hanging="360"/>
+      </w:pPr>
+    </w:lvl>
+    <w:lvl w:ilvl="8" w:tentative="1">
+      <w:start w:val="1"/>
+      <w:numFmt w:val="decimal"/>
+      <w:lvlText w:val="%9."/>
+      <w:lvlJc w:val="left"/>
+      <w:pPr>
+        <w:tabs>
+          <w:tab w:val="num" w:pos="6480"/>
+        </w:tabs>
+        <w:ind w:left="6480" w:hanging="360"/>
+      </w:pPr>
+    </w:lvl>
+  </w:abstractNum>
+  <w:num w:numId="1" w16cid:durableId="1479227088">
+    <w:abstractNumId w:val="0"/>
+  </w:num>
+</w:numbering>
 </file>
 
 <file path=word/styles.xml><?xml version="1.0" encoding="utf-8"?>
@@ -694,7 +1920,7 @@
   <w:style w:type="paragraph" w:default="1" w:styleId="Normal">
     <w:name w:val="Normal"/>
     <w:qFormat/>
-    <w:rsid w:val="006C6202"/>
+    <w:rsid w:val="005167A8"/>
     <w:pPr>
       <w:bidi/>
     </w:pPr>

</xml_diff>

<commit_message>
Added docx for the QA terms
</commit_message>
<xml_diff>
--- a/qa.docx
+++ b/qa.docx
@@ -1077,14 +1077,7 @@
           <w:sz w:val="26"/>
           <w:szCs w:val="26"/>
         </w:rPr>
-        <w:t>.</w:t>
-      </w:r>
-      <w:r>
-        <w:rPr>
-          <w:sz w:val="26"/>
-          <w:szCs w:val="26"/>
-        </w:rPr>
-        <w:t xml:space="preserve"> Search item in search window</w:t>
+        <w:t>. Search item in search window</w:t>
       </w:r>
     </w:p>
     <w:p>
@@ -1378,6 +1371,922 @@
         </w:rPr>
         <w:t>Validate the item deleted from cart</w:t>
       </w:r>
+    </w:p>
+    <w:p>
+      <w:pPr>
+        <w:jc w:val="right"/>
+        <w:rPr>
+          <w:sz w:val="26"/>
+          <w:szCs w:val="26"/>
+        </w:rPr>
+      </w:pPr>
+      <w:r>
+        <w:rPr>
+          <w:sz w:val="26"/>
+          <w:szCs w:val="26"/>
+        </w:rPr>
+        <w:t xml:space="preserve">  </w:t>
+      </w:r>
+    </w:p>
+    <w:p>
+      <w:pPr>
+        <w:jc w:val="right"/>
+        <w:rPr>
+          <w:sz w:val="26"/>
+          <w:szCs w:val="26"/>
+        </w:rPr>
+      </w:pPr>
+    </w:p>
+    <w:p>
+      <w:pPr>
+        <w:jc w:val="right"/>
+        <w:rPr>
+          <w:sz w:val="26"/>
+          <w:szCs w:val="26"/>
+        </w:rPr>
+      </w:pPr>
+    </w:p>
+    <w:p>
+      <w:pPr>
+        <w:jc w:val="right"/>
+        <w:rPr>
+          <w:sz w:val="26"/>
+          <w:szCs w:val="26"/>
+        </w:rPr>
+      </w:pPr>
+    </w:p>
+    <w:p>
+      <w:pPr>
+        <w:jc w:val="right"/>
+        <w:rPr>
+          <w:sz w:val="26"/>
+          <w:szCs w:val="26"/>
+        </w:rPr>
+      </w:pPr>
+    </w:p>
+    <w:p>
+      <w:pPr>
+        <w:jc w:val="right"/>
+        <w:rPr>
+          <w:sz w:val="26"/>
+          <w:szCs w:val="26"/>
+        </w:rPr>
+      </w:pPr>
+    </w:p>
+    <w:p>
+      <w:pPr>
+        <w:jc w:val="right"/>
+        <w:rPr>
+          <w:sz w:val="26"/>
+          <w:szCs w:val="26"/>
+        </w:rPr>
+      </w:pPr>
+    </w:p>
+    <w:p>
+      <w:pPr>
+        <w:jc w:val="right"/>
+        <w:rPr>
+          <w:sz w:val="26"/>
+          <w:szCs w:val="26"/>
+        </w:rPr>
+      </w:pPr>
+    </w:p>
+    <w:p>
+      <w:pPr>
+        <w:jc w:val="right"/>
+        <w:rPr>
+          <w:sz w:val="26"/>
+          <w:szCs w:val="26"/>
+        </w:rPr>
+      </w:pPr>
+    </w:p>
+    <w:p>
+      <w:pPr>
+        <w:jc w:val="right"/>
+        <w:rPr>
+          <w:sz w:val="26"/>
+          <w:szCs w:val="26"/>
+        </w:rPr>
+      </w:pPr>
+    </w:p>
+    <w:p>
+      <w:pPr>
+        <w:jc w:val="right"/>
+        <w:rPr>
+          <w:sz w:val="26"/>
+          <w:szCs w:val="26"/>
+        </w:rPr>
+      </w:pPr>
+    </w:p>
+    <w:p>
+      <w:pPr>
+        <w:jc w:val="right"/>
+        <w:rPr>
+          <w:sz w:val="26"/>
+          <w:szCs w:val="26"/>
+        </w:rPr>
+      </w:pPr>
+    </w:p>
+    <w:p>
+      <w:pPr>
+        <w:jc w:val="right"/>
+        <w:rPr>
+          <w:sz w:val="26"/>
+          <w:szCs w:val="26"/>
+        </w:rPr>
+      </w:pPr>
+    </w:p>
+    <w:p>
+      <w:pPr>
+        <w:jc w:val="right"/>
+        <w:rPr>
+          <w:sz w:val="26"/>
+          <w:szCs w:val="26"/>
+        </w:rPr>
+      </w:pPr>
+    </w:p>
+    <w:p>
+      <w:pPr>
+        <w:jc w:val="right"/>
+        <w:rPr>
+          <w:sz w:val="26"/>
+          <w:szCs w:val="26"/>
+        </w:rPr>
+      </w:pPr>
+    </w:p>
+    <w:p>
+      <w:pPr>
+        <w:jc w:val="right"/>
+        <w:rPr>
+          <w:sz w:val="26"/>
+          <w:szCs w:val="26"/>
+        </w:rPr>
+      </w:pPr>
+    </w:p>
+    <w:p>
+      <w:pPr>
+        <w:jc w:val="right"/>
+        <w:rPr>
+          <w:sz w:val="26"/>
+          <w:szCs w:val="26"/>
+        </w:rPr>
+      </w:pPr>
+    </w:p>
+    <w:p>
+      <w:pPr>
+        <w:bidi w:val="0"/>
+        <w:rPr>
+          <w:sz w:val="26"/>
+          <w:szCs w:val="26"/>
+          <w:rtl/>
+        </w:rPr>
+      </w:pPr>
+      <w:r>
+        <w:rPr>
+          <w:sz w:val="26"/>
+          <w:szCs w:val="26"/>
+          <w:rtl/>
+        </w:rPr>
+        <w:br w:type="page"/>
+      </w:r>
+    </w:p>
+    <w:p>
+      <w:pPr>
+        <w:jc w:val="center"/>
+        <w:rPr>
+          <w:b/>
+          <w:bCs/>
+          <w:color w:val="B4C6E7" w:themeColor="accent1" w:themeTint="66"/>
+          <w:sz w:val="32"/>
+          <w:szCs w:val="32"/>
+        </w:rPr>
+      </w:pPr>
+      <w:r>
+        <w:rPr>
+          <w:b/>
+          <w:bCs/>
+          <w:color w:val="B4C6E7" w:themeColor="accent1" w:themeTint="66"/>
+          <w:sz w:val="32"/>
+          <w:szCs w:val="32"/>
+        </w:rPr>
+        <w:lastRenderedPageBreak/>
+        <w:t>Types of failures</w:t>
+      </w:r>
+    </w:p>
+    <w:p>
+      <w:pPr>
+        <w:jc w:val="center"/>
+        <w:rPr>
+          <w:sz w:val="26"/>
+          <w:szCs w:val="26"/>
+        </w:rPr>
+      </w:pPr>
+    </w:p>
+    <w:p>
+      <w:pPr>
+        <w:bidi w:val="0"/>
+        <w:spacing w:after="0" w:line="240" w:lineRule="auto"/>
+        <w:rPr>
+          <w:rFonts w:ascii="Times New Roman" w:eastAsia="Times New Roman" w:hAnsi="Times New Roman" w:cs="Times New Roman"/>
+          <w:sz w:val="24"/>
+          <w:szCs w:val="24"/>
+          <w14:ligatures w14:val="none"/>
+        </w:rPr>
+      </w:pPr>
+      <w:r>
+        <w:rPr>
+          <w:rFonts w:ascii="Arial" w:eastAsia="Times New Roman" w:hAnsi="Arial" w:cs="Arial"/>
+          <w:b/>
+          <w:bCs/>
+          <w:color w:val="000000"/>
+          <w:sz w:val="24"/>
+          <w:szCs w:val="24"/>
+          <w14:ligatures w14:val="none"/>
+        </w:rPr>
+        <w:t>Test 1:</w:t>
+      </w:r>
+      <w:r>
+        <w:rPr>
+          <w:rFonts w:ascii="Arial" w:eastAsia="Times New Roman" w:hAnsi="Arial" w:cs="Arial"/>
+          <w:b/>
+          <w:bCs/>
+          <w:color w:val="000000"/>
+          <w:sz w:val="24"/>
+          <w:szCs w:val="24"/>
+          <w14:ligatures w14:val="none"/>
+        </w:rPr>
+        <w:t xml:space="preserve"> (Setup failure)</w:t>
+      </w:r>
+    </w:p>
+    <w:p>
+      <w:pPr>
+        <w:numPr>
+          <w:ilvl w:val="0"/>
+          <w:numId w:val="2"/>
+        </w:numPr>
+        <w:bidi w:val="0"/>
+        <w:spacing w:after="0" w:line="240" w:lineRule="auto"/>
+        <w:textAlignment w:val="baseline"/>
+        <w:rPr>
+          <w:rFonts w:ascii="Arial" w:eastAsia="Times New Roman" w:hAnsi="Arial" w:cs="Arial"/>
+          <w:color w:val="000000"/>
+          <w:sz w:val="24"/>
+          <w:szCs w:val="24"/>
+          <w14:ligatures w14:val="none"/>
+        </w:rPr>
+      </w:pPr>
+      <w:r>
+        <w:rPr>
+          <w:rFonts w:ascii="Arial" w:eastAsia="Times New Roman" w:hAnsi="Arial" w:cs="Arial"/>
+          <w:color w:val="000000"/>
+          <w:sz w:val="24"/>
+          <w:szCs w:val="24"/>
+          <w14:ligatures w14:val="none"/>
+        </w:rPr>
+        <w:t>Login to e-commerce site</w:t>
+      </w:r>
+      <w:r>
+        <w:rPr>
+          <w:rFonts w:ascii="Arial" w:eastAsia="Times New Roman" w:hAnsi="Arial" w:cs="Arial"/>
+          <w:color w:val="000000"/>
+          <w:sz w:val="24"/>
+          <w:szCs w:val="24"/>
+          <w14:ligatures w14:val="none"/>
+        </w:rPr>
+        <w:t xml:space="preserve"> API</w:t>
+      </w:r>
+    </w:p>
+    <w:p>
+      <w:pPr>
+        <w:numPr>
+          <w:ilvl w:val="0"/>
+          <w:numId w:val="2"/>
+        </w:numPr>
+        <w:bidi w:val="0"/>
+        <w:spacing w:after="0" w:line="240" w:lineRule="auto"/>
+        <w:textAlignment w:val="baseline"/>
+        <w:rPr>
+          <w:rFonts w:ascii="Arial" w:eastAsia="Times New Roman" w:hAnsi="Arial" w:cs="Arial"/>
+          <w:color w:val="000000"/>
+          <w:sz w:val="24"/>
+          <w:szCs w:val="24"/>
+          <w14:ligatures w14:val="none"/>
+        </w:rPr>
+      </w:pPr>
+      <w:r>
+        <w:rPr>
+          <w:rFonts w:ascii="Arial" w:eastAsia="Times New Roman" w:hAnsi="Arial" w:cs="Arial"/>
+          <w:color w:val="000000"/>
+          <w:sz w:val="24"/>
+          <w:szCs w:val="24"/>
+          <w:shd w:val="clear" w:color="auto" w:fill="FF0000"/>
+          <w14:ligatures w14:val="none"/>
+        </w:rPr>
+        <w:t>Click headphones category</w:t>
+      </w:r>
+      <w:r>
+        <w:rPr>
+          <w:rFonts w:ascii="Arial" w:eastAsia="Times New Roman" w:hAnsi="Arial" w:cs="Arial"/>
+          <w:color w:val="000000"/>
+          <w:sz w:val="24"/>
+          <w:szCs w:val="24"/>
+          <w:shd w:val="clear" w:color="auto" w:fill="FF0000"/>
+          <w14:ligatures w14:val="none"/>
+        </w:rPr>
+        <w:t xml:space="preserve"> UI</w:t>
+      </w:r>
+    </w:p>
+    <w:p>
+      <w:pPr>
+        <w:numPr>
+          <w:ilvl w:val="0"/>
+          <w:numId w:val="2"/>
+        </w:numPr>
+        <w:bidi w:val="0"/>
+        <w:spacing w:after="0" w:line="240" w:lineRule="auto"/>
+        <w:textAlignment w:val="baseline"/>
+        <w:rPr>
+          <w:rFonts w:ascii="Arial" w:eastAsia="Times New Roman" w:hAnsi="Arial" w:cs="Arial"/>
+          <w:color w:val="000000"/>
+          <w:sz w:val="24"/>
+          <w:szCs w:val="24"/>
+          <w14:ligatures w14:val="none"/>
+        </w:rPr>
+      </w:pPr>
+      <w:r>
+        <w:rPr>
+          <w:rFonts w:ascii="Arial" w:eastAsia="Times New Roman" w:hAnsi="Arial" w:cs="Arial"/>
+          <w:color w:val="000000"/>
+          <w:sz w:val="24"/>
+          <w:szCs w:val="24"/>
+          <w14:ligatures w14:val="none"/>
+        </w:rPr>
+        <w:t>Click on bose headphones</w:t>
+      </w:r>
+      <w:r>
+        <w:rPr>
+          <w:rFonts w:ascii="Arial" w:eastAsia="Times New Roman" w:hAnsi="Arial" w:cs="Arial"/>
+          <w:color w:val="000000"/>
+          <w:sz w:val="24"/>
+          <w:szCs w:val="24"/>
+          <w14:ligatures w14:val="none"/>
+        </w:rPr>
+        <w:t xml:space="preserve"> UI</w:t>
+      </w:r>
+    </w:p>
+    <w:p>
+      <w:pPr>
+        <w:numPr>
+          <w:ilvl w:val="0"/>
+          <w:numId w:val="2"/>
+        </w:numPr>
+        <w:bidi w:val="0"/>
+        <w:spacing w:after="0" w:line="240" w:lineRule="auto"/>
+        <w:textAlignment w:val="baseline"/>
+        <w:rPr>
+          <w:rFonts w:ascii="Arial" w:eastAsia="Times New Roman" w:hAnsi="Arial" w:cs="Arial"/>
+          <w:color w:val="000000"/>
+          <w:sz w:val="24"/>
+          <w:szCs w:val="24"/>
+          <w14:ligatures w14:val="none"/>
+        </w:rPr>
+      </w:pPr>
+      <w:r>
+        <w:rPr>
+          <w:rFonts w:ascii="Arial" w:eastAsia="Times New Roman" w:hAnsi="Arial" w:cs="Arial"/>
+          <w:color w:val="000000"/>
+          <w:sz w:val="24"/>
+          <w:szCs w:val="24"/>
+          <w14:ligatures w14:val="none"/>
+        </w:rPr>
+        <w:t>Click add to cart</w:t>
+      </w:r>
+      <w:r>
+        <w:rPr>
+          <w:rFonts w:ascii="Arial" w:eastAsia="Times New Roman" w:hAnsi="Arial" w:cs="Arial"/>
+          <w:color w:val="000000"/>
+          <w:sz w:val="24"/>
+          <w:szCs w:val="24"/>
+          <w14:ligatures w14:val="none"/>
+        </w:rPr>
+        <w:t xml:space="preserve"> UI</w:t>
+      </w:r>
+    </w:p>
+    <w:p>
+      <w:pPr>
+        <w:numPr>
+          <w:ilvl w:val="0"/>
+          <w:numId w:val="2"/>
+        </w:numPr>
+        <w:bidi w:val="0"/>
+        <w:spacing w:after="0" w:line="240" w:lineRule="auto"/>
+        <w:textAlignment w:val="baseline"/>
+        <w:rPr>
+          <w:rFonts w:ascii="Arial" w:eastAsia="Times New Roman" w:hAnsi="Arial" w:cs="Arial"/>
+          <w:color w:val="000000"/>
+          <w:sz w:val="24"/>
+          <w:szCs w:val="24"/>
+          <w14:ligatures w14:val="none"/>
+        </w:rPr>
+      </w:pPr>
+      <w:r>
+        <w:rPr>
+          <w:rFonts w:ascii="Arial" w:eastAsia="Times New Roman" w:hAnsi="Arial" w:cs="Arial"/>
+          <w:color w:val="000000"/>
+          <w:sz w:val="24"/>
+          <w:szCs w:val="24"/>
+          <w14:ligatures w14:val="none"/>
+        </w:rPr>
+        <w:t>Go to shopping cart</w:t>
+      </w:r>
+      <w:r>
+        <w:rPr>
+          <w:rFonts w:ascii="Arial" w:eastAsia="Times New Roman" w:hAnsi="Arial" w:cs="Arial"/>
+          <w:color w:val="000000"/>
+          <w:sz w:val="24"/>
+          <w:szCs w:val="24"/>
+          <w14:ligatures w14:val="none"/>
+        </w:rPr>
+        <w:t xml:space="preserve"> UI</w:t>
+      </w:r>
+    </w:p>
+    <w:p>
+      <w:pPr>
+        <w:numPr>
+          <w:ilvl w:val="0"/>
+          <w:numId w:val="2"/>
+        </w:numPr>
+        <w:bidi w:val="0"/>
+        <w:spacing w:after="0" w:line="240" w:lineRule="auto"/>
+        <w:textAlignment w:val="baseline"/>
+        <w:rPr>
+          <w:rFonts w:ascii="Arial" w:eastAsia="Times New Roman" w:hAnsi="Arial" w:cs="Arial"/>
+          <w:color w:val="000000"/>
+          <w:sz w:val="24"/>
+          <w:szCs w:val="24"/>
+          <w14:ligatures w14:val="none"/>
+        </w:rPr>
+      </w:pPr>
+      <w:r>
+        <w:rPr>
+          <w:rFonts w:ascii="Arial" w:eastAsia="Times New Roman" w:hAnsi="Arial" w:cs="Arial"/>
+          <w:color w:val="000000"/>
+          <w:sz w:val="24"/>
+          <w:szCs w:val="24"/>
+          <w14:ligatures w14:val="none"/>
+        </w:rPr>
+        <w:t>Verify bose headphones exist in cart</w:t>
+      </w:r>
+      <w:r>
+        <w:rPr>
+          <w:rFonts w:ascii="Arial" w:eastAsia="Times New Roman" w:hAnsi="Arial" w:cs="Arial"/>
+          <w:color w:val="000000"/>
+          <w:sz w:val="24"/>
+          <w:szCs w:val="24"/>
+          <w14:ligatures w14:val="none"/>
+        </w:rPr>
+        <w:t xml:space="preserve"> UI</w:t>
+      </w:r>
+    </w:p>
+    <w:p>
+      <w:pPr>
+        <w:bidi w:val="0"/>
+        <w:spacing w:after="0" w:line="240" w:lineRule="auto"/>
+        <w:rPr>
+          <w:rFonts w:ascii="Times New Roman" w:eastAsia="Times New Roman" w:hAnsi="Times New Roman" w:cs="Times New Roman"/>
+          <w:sz w:val="24"/>
+          <w:szCs w:val="24"/>
+          <w14:ligatures w14:val="none"/>
+        </w:rPr>
+      </w:pPr>
+    </w:p>
+    <w:p>
+      <w:pPr>
+        <w:bidi w:val="0"/>
+        <w:spacing w:after="0" w:line="240" w:lineRule="auto"/>
+        <w:rPr>
+          <w:rFonts w:ascii="Times New Roman" w:eastAsia="Times New Roman" w:hAnsi="Times New Roman" w:cs="Times New Roman"/>
+          <w:sz w:val="24"/>
+          <w:szCs w:val="24"/>
+          <w14:ligatures w14:val="none"/>
+        </w:rPr>
+      </w:pPr>
+      <w:r>
+        <w:rPr>
+          <w:rFonts w:ascii="Arial" w:eastAsia="Times New Roman" w:hAnsi="Arial" w:cs="Arial"/>
+          <w:color w:val="000000"/>
+          <w:sz w:val="24"/>
+          <w:szCs w:val="24"/>
+          <w14:ligatures w14:val="none"/>
+        </w:rPr>
+        <w:t>Test 2:</w:t>
+      </w:r>
+      <w:r>
+        <w:rPr>
+          <w:rFonts w:ascii="Arial" w:eastAsia="Times New Roman" w:hAnsi="Arial" w:cs="Arial"/>
+          <w:color w:val="000000"/>
+          <w:sz w:val="24"/>
+          <w:szCs w:val="24"/>
+          <w14:ligatures w14:val="none"/>
+        </w:rPr>
+        <w:t xml:space="preserve"> </w:t>
+      </w:r>
+      <w:r>
+        <w:rPr>
+          <w:rFonts w:ascii="Arial" w:eastAsia="Times New Roman" w:hAnsi="Arial" w:cs="Arial"/>
+          <w:b/>
+          <w:bCs/>
+          <w:color w:val="000000"/>
+          <w:sz w:val="24"/>
+          <w:szCs w:val="24"/>
+          <w14:ligatures w14:val="none"/>
+        </w:rPr>
+        <w:t>(Setup failure</w:t>
+      </w:r>
+      <w:r>
+        <w:rPr>
+          <w:rFonts w:ascii="Arial" w:eastAsia="Times New Roman" w:hAnsi="Arial" w:cs="Arial"/>
+          <w:b/>
+          <w:bCs/>
+          <w:color w:val="000000"/>
+          <w:sz w:val="24"/>
+          <w:szCs w:val="24"/>
+          <w14:ligatures w14:val="none"/>
+        </w:rPr>
+        <w:t>)</w:t>
+      </w:r>
+    </w:p>
+    <w:p>
+      <w:pPr>
+        <w:numPr>
+          <w:ilvl w:val="0"/>
+          <w:numId w:val="3"/>
+        </w:numPr>
+        <w:bidi w:val="0"/>
+        <w:spacing w:after="0" w:line="240" w:lineRule="auto"/>
+        <w:textAlignment w:val="baseline"/>
+        <w:rPr>
+          <w:rFonts w:ascii="Arial" w:eastAsia="Times New Roman" w:hAnsi="Arial" w:cs="Arial"/>
+          <w:color w:val="000000"/>
+          <w:sz w:val="24"/>
+          <w:szCs w:val="24"/>
+          <w14:ligatures w14:val="none"/>
+        </w:rPr>
+      </w:pPr>
+      <w:r>
+        <w:rPr>
+          <w:rFonts w:ascii="Arial" w:eastAsia="Times New Roman" w:hAnsi="Arial" w:cs="Arial"/>
+          <w:color w:val="000000"/>
+          <w:sz w:val="24"/>
+          <w:szCs w:val="24"/>
+          <w14:ligatures w14:val="none"/>
+        </w:rPr>
+        <w:t>Login to calender</w:t>
+      </w:r>
+      <w:r>
+        <w:rPr>
+          <w:rFonts w:ascii="Arial" w:eastAsia="Times New Roman" w:hAnsi="Arial" w:cs="Arial"/>
+          <w:color w:val="000000"/>
+          <w:sz w:val="24"/>
+          <w:szCs w:val="24"/>
+          <w14:ligatures w14:val="none"/>
+        </w:rPr>
+        <w:t xml:space="preserve"> API</w:t>
+      </w:r>
+    </w:p>
+    <w:p>
+      <w:pPr>
+        <w:numPr>
+          <w:ilvl w:val="0"/>
+          <w:numId w:val="3"/>
+        </w:numPr>
+        <w:bidi w:val="0"/>
+        <w:spacing w:after="0" w:line="240" w:lineRule="auto"/>
+        <w:textAlignment w:val="baseline"/>
+        <w:rPr>
+          <w:rFonts w:ascii="Arial" w:eastAsia="Times New Roman" w:hAnsi="Arial" w:cs="Arial"/>
+          <w:color w:val="000000"/>
+          <w:sz w:val="24"/>
+          <w:szCs w:val="24"/>
+          <w14:ligatures w14:val="none"/>
+        </w:rPr>
+      </w:pPr>
+      <w:r>
+        <w:rPr>
+          <w:rFonts w:ascii="Arial" w:eastAsia="Times New Roman" w:hAnsi="Arial" w:cs="Arial"/>
+          <w:color w:val="000000"/>
+          <w:sz w:val="24"/>
+          <w:szCs w:val="24"/>
+          <w14:ligatures w14:val="none"/>
+        </w:rPr>
+        <w:t>Create event</w:t>
+      </w:r>
+      <w:r>
+        <w:rPr>
+          <w:rFonts w:ascii="Arial" w:eastAsia="Times New Roman" w:hAnsi="Arial" w:cs="Arial"/>
+          <w:color w:val="000000"/>
+          <w:sz w:val="24"/>
+          <w:szCs w:val="24"/>
+          <w14:ligatures w14:val="none"/>
+        </w:rPr>
+        <w:t xml:space="preserve"> UI</w:t>
+      </w:r>
+    </w:p>
+    <w:p>
+      <w:pPr>
+        <w:numPr>
+          <w:ilvl w:val="0"/>
+          <w:numId w:val="3"/>
+        </w:numPr>
+        <w:bidi w:val="0"/>
+        <w:spacing w:after="0" w:line="240" w:lineRule="auto"/>
+        <w:textAlignment w:val="baseline"/>
+        <w:rPr>
+          <w:rFonts w:ascii="Arial" w:eastAsia="Times New Roman" w:hAnsi="Arial" w:cs="Arial"/>
+          <w:color w:val="000000"/>
+          <w:sz w:val="24"/>
+          <w:szCs w:val="24"/>
+          <w14:ligatures w14:val="none"/>
+        </w:rPr>
+      </w:pPr>
+      <w:r>
+        <w:rPr>
+          <w:rFonts w:ascii="Arial" w:eastAsia="Times New Roman" w:hAnsi="Arial" w:cs="Arial"/>
+          <w:color w:val="000000"/>
+          <w:sz w:val="24"/>
+          <w:szCs w:val="24"/>
+          <w14:ligatures w14:val="none"/>
+        </w:rPr>
+        <w:t>Add people to event</w:t>
+      </w:r>
+      <w:r>
+        <w:rPr>
+          <w:rFonts w:ascii="Arial" w:eastAsia="Times New Roman" w:hAnsi="Arial" w:cs="Arial"/>
+          <w:color w:val="000000"/>
+          <w:sz w:val="24"/>
+          <w:szCs w:val="24"/>
+          <w14:ligatures w14:val="none"/>
+        </w:rPr>
+        <w:t xml:space="preserve"> API</w:t>
+      </w:r>
+    </w:p>
+    <w:p>
+      <w:pPr>
+        <w:numPr>
+          <w:ilvl w:val="0"/>
+          <w:numId w:val="3"/>
+        </w:numPr>
+        <w:bidi w:val="0"/>
+        <w:spacing w:after="0" w:line="240" w:lineRule="auto"/>
+        <w:textAlignment w:val="baseline"/>
+        <w:rPr>
+          <w:rFonts w:ascii="Arial" w:eastAsia="Times New Roman" w:hAnsi="Arial" w:cs="Arial"/>
+          <w:color w:val="000000"/>
+          <w:sz w:val="24"/>
+          <w:szCs w:val="24"/>
+          <w14:ligatures w14:val="none"/>
+        </w:rPr>
+      </w:pPr>
+      <w:r>
+        <w:rPr>
+          <w:rFonts w:ascii="Arial" w:eastAsia="Times New Roman" w:hAnsi="Arial" w:cs="Arial"/>
+          <w:color w:val="000000"/>
+          <w:sz w:val="24"/>
+          <w:szCs w:val="24"/>
+          <w:shd w:val="clear" w:color="auto" w:fill="FF0000"/>
+          <w14:ligatures w14:val="none"/>
+        </w:rPr>
+        <w:t>Click create</w:t>
+      </w:r>
+      <w:r>
+        <w:rPr>
+          <w:rFonts w:ascii="Arial" w:eastAsia="Times New Roman" w:hAnsi="Arial" w:cs="Arial"/>
+          <w:color w:val="000000"/>
+          <w:sz w:val="24"/>
+          <w:szCs w:val="24"/>
+          <w:shd w:val="clear" w:color="auto" w:fill="FF0000"/>
+          <w14:ligatures w14:val="none"/>
+        </w:rPr>
+        <w:t xml:space="preserve"> UI</w:t>
+      </w:r>
+    </w:p>
+    <w:p>
+      <w:pPr>
+        <w:numPr>
+          <w:ilvl w:val="0"/>
+          <w:numId w:val="3"/>
+        </w:numPr>
+        <w:bidi w:val="0"/>
+        <w:spacing w:after="0" w:line="240" w:lineRule="auto"/>
+        <w:textAlignment w:val="baseline"/>
+        <w:rPr>
+          <w:rFonts w:ascii="Arial" w:eastAsia="Times New Roman" w:hAnsi="Arial" w:cs="Arial"/>
+          <w:color w:val="000000"/>
+          <w:sz w:val="24"/>
+          <w:szCs w:val="24"/>
+          <w14:ligatures w14:val="none"/>
+        </w:rPr>
+      </w:pPr>
+      <w:r>
+        <w:rPr>
+          <w:rFonts w:ascii="Arial" w:eastAsia="Times New Roman" w:hAnsi="Arial" w:cs="Arial"/>
+          <w:color w:val="000000"/>
+          <w:sz w:val="24"/>
+          <w:szCs w:val="24"/>
+          <w14:ligatures w14:val="none"/>
+        </w:rPr>
+        <w:t>Check if the event is in the calender</w:t>
+      </w:r>
+      <w:r>
+        <w:rPr>
+          <w:rFonts w:ascii="Arial" w:eastAsia="Times New Roman" w:hAnsi="Arial" w:cs="Arial"/>
+          <w:color w:val="000000"/>
+          <w:sz w:val="24"/>
+          <w:szCs w:val="24"/>
+          <w14:ligatures w14:val="none"/>
+        </w:rPr>
+        <w:t xml:space="preserve"> UI</w:t>
+      </w:r>
+    </w:p>
+    <w:p>
+      <w:pPr>
+        <w:bidi w:val="0"/>
+        <w:spacing w:after="0" w:line="240" w:lineRule="auto"/>
+        <w:rPr>
+          <w:rFonts w:ascii="Times New Roman" w:eastAsia="Times New Roman" w:hAnsi="Times New Roman" w:cs="Times New Roman"/>
+          <w:sz w:val="24"/>
+          <w:szCs w:val="24"/>
+          <w14:ligatures w14:val="none"/>
+        </w:rPr>
+      </w:pPr>
+    </w:p>
+    <w:p>
+      <w:pPr>
+        <w:bidi w:val="0"/>
+        <w:spacing w:after="0" w:line="240" w:lineRule="auto"/>
+        <w:rPr>
+          <w:rFonts w:ascii="Times New Roman" w:eastAsia="Times New Roman" w:hAnsi="Times New Roman" w:cs="Times New Roman"/>
+          <w:sz w:val="24"/>
+          <w:szCs w:val="24"/>
+          <w14:ligatures w14:val="none"/>
+        </w:rPr>
+      </w:pPr>
+      <w:r>
+        <w:rPr>
+          <w:rFonts w:ascii="Arial" w:eastAsia="Times New Roman" w:hAnsi="Arial" w:cs="Arial"/>
+          <w:color w:val="000000"/>
+          <w:sz w:val="24"/>
+          <w:szCs w:val="24"/>
+          <w14:ligatures w14:val="none"/>
+        </w:rPr>
+        <w:t>Test 3:</w:t>
+      </w:r>
+      <w:r>
+        <w:rPr>
+          <w:rFonts w:ascii="Arial" w:eastAsia="Times New Roman" w:hAnsi="Arial" w:cs="Arial"/>
+          <w:color w:val="000000"/>
+          <w:sz w:val="24"/>
+          <w:szCs w:val="24"/>
+          <w14:ligatures w14:val="none"/>
+        </w:rPr>
+        <w:t xml:space="preserve"> (Authentication </w:t>
+      </w:r>
+      <w:r>
+        <w:rPr>
+          <w:rFonts w:ascii="Arial" w:eastAsia="Times New Roman" w:hAnsi="Arial" w:cs="Arial"/>
+          <w:b/>
+          <w:bCs/>
+          <w:color w:val="000000"/>
+          <w:sz w:val="24"/>
+          <w:szCs w:val="24"/>
+          <w14:ligatures w14:val="none"/>
+        </w:rPr>
+        <w:t>failure</w:t>
+      </w:r>
+      <w:r>
+        <w:rPr>
+          <w:rFonts w:ascii="Arial" w:eastAsia="Times New Roman" w:hAnsi="Arial" w:cs="Arial"/>
+          <w:color w:val="000000"/>
+          <w:sz w:val="24"/>
+          <w:szCs w:val="24"/>
+          <w14:ligatures w14:val="none"/>
+        </w:rPr>
+        <w:t>)</w:t>
+      </w:r>
+    </w:p>
+    <w:p>
+      <w:pPr>
+        <w:numPr>
+          <w:ilvl w:val="0"/>
+          <w:numId w:val="4"/>
+        </w:numPr>
+        <w:bidi w:val="0"/>
+        <w:spacing w:after="0" w:line="240" w:lineRule="auto"/>
+        <w:textAlignment w:val="baseline"/>
+        <w:rPr>
+          <w:rFonts w:ascii="Arial" w:eastAsia="Times New Roman" w:hAnsi="Arial" w:cs="Arial"/>
+          <w:color w:val="000000"/>
+          <w:sz w:val="24"/>
+          <w:szCs w:val="24"/>
+          <w14:ligatures w14:val="none"/>
+        </w:rPr>
+      </w:pPr>
+      <w:r>
+        <w:rPr>
+          <w:rFonts w:ascii="Arial" w:eastAsia="Times New Roman" w:hAnsi="Arial" w:cs="Arial"/>
+          <w:color w:val="000000"/>
+          <w:sz w:val="24"/>
+          <w:szCs w:val="24"/>
+          <w14:ligatures w14:val="none"/>
+        </w:rPr>
+        <w:t>Go to youtube</w:t>
+      </w:r>
+      <w:r>
+        <w:rPr>
+          <w:rFonts w:ascii="Arial" w:eastAsia="Times New Roman" w:hAnsi="Arial" w:cs="Arial"/>
+          <w:color w:val="000000"/>
+          <w:sz w:val="24"/>
+          <w:szCs w:val="24"/>
+          <w14:ligatures w14:val="none"/>
+        </w:rPr>
+        <w:t xml:space="preserve"> UI</w:t>
+      </w:r>
+    </w:p>
+    <w:p>
+      <w:pPr>
+        <w:numPr>
+          <w:ilvl w:val="0"/>
+          <w:numId w:val="4"/>
+        </w:numPr>
+        <w:bidi w:val="0"/>
+        <w:spacing w:after="0" w:line="240" w:lineRule="auto"/>
+        <w:textAlignment w:val="baseline"/>
+        <w:rPr>
+          <w:rFonts w:ascii="Arial" w:eastAsia="Times New Roman" w:hAnsi="Arial" w:cs="Arial"/>
+          <w:color w:val="000000"/>
+          <w:sz w:val="24"/>
+          <w:szCs w:val="24"/>
+          <w14:ligatures w14:val="none"/>
+        </w:rPr>
+      </w:pPr>
+      <w:r>
+        <w:rPr>
+          <w:rFonts w:ascii="Arial" w:eastAsia="Times New Roman" w:hAnsi="Arial" w:cs="Arial"/>
+          <w:color w:val="000000"/>
+          <w:sz w:val="24"/>
+          <w:szCs w:val="24"/>
+          <w14:ligatures w14:val="none"/>
+        </w:rPr>
+        <w:t>Insert test to search input</w:t>
+      </w:r>
+      <w:r>
+        <w:rPr>
+          <w:rFonts w:ascii="Arial" w:eastAsia="Times New Roman" w:hAnsi="Arial" w:cs="Arial"/>
+          <w:color w:val="000000"/>
+          <w:sz w:val="24"/>
+          <w:szCs w:val="24"/>
+          <w14:ligatures w14:val="none"/>
+        </w:rPr>
+        <w:t xml:space="preserve"> UI </w:t>
+      </w:r>
+    </w:p>
+    <w:p>
+      <w:pPr>
+        <w:numPr>
+          <w:ilvl w:val="0"/>
+          <w:numId w:val="4"/>
+        </w:numPr>
+        <w:bidi w:val="0"/>
+        <w:spacing w:after="0" w:line="240" w:lineRule="auto"/>
+        <w:textAlignment w:val="baseline"/>
+        <w:rPr>
+          <w:rFonts w:ascii="Arial" w:eastAsia="Times New Roman" w:hAnsi="Arial" w:cs="Arial"/>
+          <w:color w:val="000000"/>
+          <w:sz w:val="24"/>
+          <w:szCs w:val="24"/>
+          <w14:ligatures w14:val="none"/>
+        </w:rPr>
+      </w:pPr>
+      <w:r>
+        <w:rPr>
+          <w:rFonts w:ascii="Arial" w:eastAsia="Times New Roman" w:hAnsi="Arial" w:cs="Arial"/>
+          <w:color w:val="000000"/>
+          <w:sz w:val="24"/>
+          <w:szCs w:val="24"/>
+          <w:shd w:val="clear" w:color="auto" w:fill="FF0000"/>
+          <w14:ligatures w14:val="none"/>
+        </w:rPr>
+        <w:t>Check the result in the result page</w:t>
+      </w:r>
+    </w:p>
+    <w:p>
+      <w:pPr>
+        <w:jc w:val="right"/>
+        <w:rPr>
+          <w:sz w:val="26"/>
+          <w:szCs w:val="26"/>
+        </w:rPr>
+      </w:pPr>
     </w:p>
     <w:p>
       <w:pPr>
@@ -1400,9 +2309,357 @@
 </w:document>
 </file>
 
+<file path=word/endnotes.xml><?xml version="1.0" encoding="utf-8"?>
+<w:endnotes xmlns:wpc="http://schemas.microsoft.com/office/word/2010/wordprocessingCanvas" xmlns:cx="http://schemas.microsoft.com/office/drawing/2014/chartex" xmlns:cx1="http://schemas.microsoft.com/office/drawing/2015/9/8/chartex" xmlns:cx2="http://schemas.microsoft.com/office/drawing/2015/10/21/chartex" xmlns:cx3="http://schemas.microsoft.com/office/drawing/2016/5/9/chartex" xmlns:cx4="http://schemas.microsoft.com/office/drawing/2016/5/10/chartex" xmlns:cx5="http://schemas.microsoft.com/office/drawing/2016/5/11/chartex" xmlns:cx6="http://schemas.microsoft.com/office/drawing/2016/5/12/chartex" xmlns:cx7="http://schemas.microsoft.com/office/drawing/2016/5/13/chartex" xmlns:cx8="http://schemas.microsoft.com/office/drawing/2016/5/14/chartex" xmlns:mc="http://schemas.openxmlformats.org/markup-compatibility/2006" xmlns:aink="http://schemas.microsoft.com/office/drawing/2016/ink" xmlns:am3d="http://schemas.microsoft.com/office/drawing/2017/model3d" xmlns:o="urn:schemas-microsoft-com:office:office" xmlns:oel="http://schemas.microsoft.com/office/2019/extlst" xmlns:r="http://schemas.openxmlformats.org/officeDocument/2006/relationships" xmlns:m="http://schemas.openxmlformats.org/officeDocument/2006/math" xmlns:v="urn:schemas-microsoft-com:vml" xmlns:wp14="http://schemas.microsoft.com/office/word/2010/wordprocessingDrawing" xmlns:wp="http://schemas.openxmlformats.org/drawingml/2006/wordprocessingDrawing" xmlns:w10="urn:schemas-microsoft-com:office:word" xmlns:w="http://schemas.openxmlformats.org/wordprocessingml/2006/main" xmlns:w14="http://schemas.microsoft.com/office/word/2010/wordml" xmlns:w15="http://schemas.microsoft.com/office/word/2012/wordml" xmlns:w16cex="http://schemas.microsoft.com/office/word/2018/wordml/cex" xmlns:w16cid="http://schemas.microsoft.com/office/word/2016/wordml/cid" xmlns:w16="http://schemas.microsoft.com/office/word/2018/wordml" xmlns:w16du="http://schemas.microsoft.com/office/word/2023/wordml/word16du" xmlns:w16sdtdh="http://schemas.microsoft.com/office/word/2020/wordml/sdtdatahash" xmlns:w16se="http://schemas.microsoft.com/office/word/2015/wordml/symex" xmlns:wpg="http://schemas.microsoft.com/office/word/2010/wordprocessingGroup" xmlns:wpi="http://schemas.microsoft.com/office/word/2010/wordprocessingInk" xmlns:wne="http://schemas.microsoft.com/office/word/2006/wordml" xmlns:wps="http://schemas.microsoft.com/office/word/2010/wordprocessingShape" mc:Ignorable="w14 w15 w16se w16cid w16 w16cex w16sdtdh w16du wp14">
+  <w:endnote w:type="separator" w:id="-1">
+    <w:p>
+      <w:pPr>
+        <w:spacing w:after="0" w:line="240" w:lineRule="auto"/>
+      </w:pPr>
+      <w:r>
+        <w:separator/>
+      </w:r>
+    </w:p>
+  </w:endnote>
+  <w:endnote w:type="continuationSeparator" w:id="0">
+    <w:p>
+      <w:pPr>
+        <w:spacing w:after="0" w:line="240" w:lineRule="auto"/>
+      </w:pPr>
+      <w:r>
+        <w:continuationSeparator/>
+      </w:r>
+    </w:p>
+  </w:endnote>
+</w:endnotes>
+</file>
+
+<file path=word/footnotes.xml><?xml version="1.0" encoding="utf-8"?>
+<w:footnotes xmlns:wpc="http://schemas.microsoft.com/office/word/2010/wordprocessingCanvas" xmlns:cx="http://schemas.microsoft.com/office/drawing/2014/chartex" xmlns:cx1="http://schemas.microsoft.com/office/drawing/2015/9/8/chartex" xmlns:cx2="http://schemas.microsoft.com/office/drawing/2015/10/21/chartex" xmlns:cx3="http://schemas.microsoft.com/office/drawing/2016/5/9/chartex" xmlns:cx4="http://schemas.microsoft.com/office/drawing/2016/5/10/chartex" xmlns:cx5="http://schemas.microsoft.com/office/drawing/2016/5/11/chartex" xmlns:cx6="http://schemas.microsoft.com/office/drawing/2016/5/12/chartex" xmlns:cx7="http://schemas.microsoft.com/office/drawing/2016/5/13/chartex" xmlns:cx8="http://schemas.microsoft.com/office/drawing/2016/5/14/chartex" xmlns:mc="http://schemas.openxmlformats.org/markup-compatibility/2006" xmlns:aink="http://schemas.microsoft.com/office/drawing/2016/ink" xmlns:am3d="http://schemas.microsoft.com/office/drawing/2017/model3d" xmlns:o="urn:schemas-microsoft-com:office:office" xmlns:oel="http://schemas.microsoft.com/office/2019/extlst" xmlns:r="http://schemas.openxmlformats.org/officeDocument/2006/relationships" xmlns:m="http://schemas.openxmlformats.org/officeDocument/2006/math" xmlns:v="urn:schemas-microsoft-com:vml" xmlns:wp14="http://schemas.microsoft.com/office/word/2010/wordprocessingDrawing" xmlns:wp="http://schemas.openxmlformats.org/drawingml/2006/wordprocessingDrawing" xmlns:w10="urn:schemas-microsoft-com:office:word" xmlns:w="http://schemas.openxmlformats.org/wordprocessingml/2006/main" xmlns:w14="http://schemas.microsoft.com/office/word/2010/wordml" xmlns:w15="http://schemas.microsoft.com/office/word/2012/wordml" xmlns:w16cex="http://schemas.microsoft.com/office/word/2018/wordml/cex" xmlns:w16cid="http://schemas.microsoft.com/office/word/2016/wordml/cid" xmlns:w16="http://schemas.microsoft.com/office/word/2018/wordml" xmlns:w16du="http://schemas.microsoft.com/office/word/2023/wordml/word16du" xmlns:w16sdtdh="http://schemas.microsoft.com/office/word/2020/wordml/sdtdatahash" xmlns:w16se="http://schemas.microsoft.com/office/word/2015/wordml/symex" xmlns:wpg="http://schemas.microsoft.com/office/word/2010/wordprocessingGroup" xmlns:wpi="http://schemas.microsoft.com/office/word/2010/wordprocessingInk" xmlns:wne="http://schemas.microsoft.com/office/word/2006/wordml" xmlns:wps="http://schemas.microsoft.com/office/word/2010/wordprocessingShape" mc:Ignorable="w14 w15 w16se w16cid w16 w16cex w16sdtdh w16du wp14">
+  <w:footnote w:type="separator" w:id="-1">
+    <w:p>
+      <w:pPr>
+        <w:spacing w:after="0" w:line="240" w:lineRule="auto"/>
+      </w:pPr>
+      <w:r>
+        <w:separator/>
+      </w:r>
+    </w:p>
+  </w:footnote>
+  <w:footnote w:type="continuationSeparator" w:id="0">
+    <w:p>
+      <w:pPr>
+        <w:spacing w:after="0" w:line="240" w:lineRule="auto"/>
+      </w:pPr>
+      <w:r>
+        <w:continuationSeparator/>
+      </w:r>
+    </w:p>
+  </w:footnote>
+</w:footnotes>
+</file>
+
 <file path=word/numbering.xml><?xml version="1.0" encoding="utf-8"?>
 <w:numbering xmlns:wpc="http://schemas.microsoft.com/office/word/2010/wordprocessingCanvas" xmlns:cx="http://schemas.microsoft.com/office/drawing/2014/chartex" xmlns:cx1="http://schemas.microsoft.com/office/drawing/2015/9/8/chartex" xmlns:cx2="http://schemas.microsoft.com/office/drawing/2015/10/21/chartex" xmlns:cx3="http://schemas.microsoft.com/office/drawing/2016/5/9/chartex" xmlns:cx4="http://schemas.microsoft.com/office/drawing/2016/5/10/chartex" xmlns:cx5="http://schemas.microsoft.com/office/drawing/2016/5/11/chartex" xmlns:cx6="http://schemas.microsoft.com/office/drawing/2016/5/12/chartex" xmlns:cx7="http://schemas.microsoft.com/office/drawing/2016/5/13/chartex" xmlns:cx8="http://schemas.microsoft.com/office/drawing/2016/5/14/chartex" xmlns:mc="http://schemas.openxmlformats.org/markup-compatibility/2006" xmlns:aink="http://schemas.microsoft.com/office/drawing/2016/ink" xmlns:am3d="http://schemas.microsoft.com/office/drawing/2017/model3d" xmlns:o="urn:schemas-microsoft-com:office:office" xmlns:oel="http://schemas.microsoft.com/office/2019/extlst" xmlns:r="http://schemas.openxmlformats.org/officeDocument/2006/relationships" xmlns:m="http://schemas.openxmlformats.org/officeDocument/2006/math" xmlns:v="urn:schemas-microsoft-com:vml" xmlns:wp14="http://schemas.microsoft.com/office/word/2010/wordprocessingDrawing" xmlns:wp="http://schemas.openxmlformats.org/drawingml/2006/wordprocessingDrawing" xmlns:w10="urn:schemas-microsoft-com:office:word" xmlns:w="http://schemas.openxmlformats.org/wordprocessingml/2006/main" xmlns:w14="http://schemas.microsoft.com/office/word/2010/wordml" xmlns:w15="http://schemas.microsoft.com/office/word/2012/wordml" xmlns:w16cex="http://schemas.microsoft.com/office/word/2018/wordml/cex" xmlns:w16cid="http://schemas.microsoft.com/office/word/2016/wordml/cid" xmlns:w16="http://schemas.microsoft.com/office/word/2018/wordml" xmlns:w16du="http://schemas.microsoft.com/office/word/2023/wordml/word16du" xmlns:w16sdtdh="http://schemas.microsoft.com/office/word/2020/wordml/sdtdatahash" xmlns:w16se="http://schemas.microsoft.com/office/word/2015/wordml/symex" xmlns:wpg="http://schemas.microsoft.com/office/word/2010/wordprocessingGroup" xmlns:wpi="http://schemas.microsoft.com/office/word/2010/wordprocessingInk" xmlns:wne="http://schemas.microsoft.com/office/word/2006/wordml" xmlns:wps="http://schemas.microsoft.com/office/word/2010/wordprocessingShape" mc:Ignorable="w14 w15 w16se w16cid w16 w16cex w16sdtdh w16du wp14">
   <w:abstractNum w:abstractNumId="0" w15:restartNumberingAfterBreak="0">
+    <w:nsid w:val="006A0EBB"/>
+    <w:multiLevelType w:val="multilevel"/>
+    <w:tmpl w:val="A988301A"/>
+    <w:lvl w:ilvl="0">
+      <w:start w:val="1"/>
+      <w:numFmt w:val="bullet"/>
+      <w:lvlText w:val=""/>
+      <w:lvlJc w:val="left"/>
+      <w:pPr>
+        <w:tabs>
+          <w:tab w:val="num" w:pos="720"/>
+        </w:tabs>
+        <w:ind w:left="720" w:hanging="360"/>
+      </w:pPr>
+      <w:rPr>
+        <w:rFonts w:ascii="Symbol" w:hAnsi="Symbol" w:hint="default"/>
+        <w:sz w:val="20"/>
+      </w:rPr>
+    </w:lvl>
+    <w:lvl w:ilvl="1" w:tentative="1">
+      <w:start w:val="1"/>
+      <w:numFmt w:val="bullet"/>
+      <w:lvlText w:val="o"/>
+      <w:lvlJc w:val="left"/>
+      <w:pPr>
+        <w:tabs>
+          <w:tab w:val="num" w:pos="1440"/>
+        </w:tabs>
+        <w:ind w:left="1440" w:hanging="360"/>
+      </w:pPr>
+      <w:rPr>
+        <w:rFonts w:ascii="Courier New" w:hAnsi="Courier New" w:hint="default"/>
+        <w:sz w:val="20"/>
+      </w:rPr>
+    </w:lvl>
+    <w:lvl w:ilvl="2" w:tentative="1">
+      <w:start w:val="1"/>
+      <w:numFmt w:val="bullet"/>
+      <w:lvlText w:val=""/>
+      <w:lvlJc w:val="left"/>
+      <w:pPr>
+        <w:tabs>
+          <w:tab w:val="num" w:pos="2160"/>
+        </w:tabs>
+        <w:ind w:left="2160" w:hanging="360"/>
+      </w:pPr>
+      <w:rPr>
+        <w:rFonts w:ascii="Wingdings" w:hAnsi="Wingdings" w:hint="default"/>
+        <w:sz w:val="20"/>
+      </w:rPr>
+    </w:lvl>
+    <w:lvl w:ilvl="3" w:tentative="1">
+      <w:start w:val="1"/>
+      <w:numFmt w:val="bullet"/>
+      <w:lvlText w:val=""/>
+      <w:lvlJc w:val="left"/>
+      <w:pPr>
+        <w:tabs>
+          <w:tab w:val="num" w:pos="2880"/>
+        </w:tabs>
+        <w:ind w:left="2880" w:hanging="360"/>
+      </w:pPr>
+      <w:rPr>
+        <w:rFonts w:ascii="Wingdings" w:hAnsi="Wingdings" w:hint="default"/>
+        <w:sz w:val="20"/>
+      </w:rPr>
+    </w:lvl>
+    <w:lvl w:ilvl="4" w:tentative="1">
+      <w:start w:val="1"/>
+      <w:numFmt w:val="bullet"/>
+      <w:lvlText w:val=""/>
+      <w:lvlJc w:val="left"/>
+      <w:pPr>
+        <w:tabs>
+          <w:tab w:val="num" w:pos="3600"/>
+        </w:tabs>
+        <w:ind w:left="3600" w:hanging="360"/>
+      </w:pPr>
+      <w:rPr>
+        <w:rFonts w:ascii="Wingdings" w:hAnsi="Wingdings" w:hint="default"/>
+        <w:sz w:val="20"/>
+      </w:rPr>
+    </w:lvl>
+    <w:lvl w:ilvl="5" w:tentative="1">
+      <w:start w:val="1"/>
+      <w:numFmt w:val="bullet"/>
+      <w:lvlText w:val=""/>
+      <w:lvlJc w:val="left"/>
+      <w:pPr>
+        <w:tabs>
+          <w:tab w:val="num" w:pos="4320"/>
+        </w:tabs>
+        <w:ind w:left="4320" w:hanging="360"/>
+      </w:pPr>
+      <w:rPr>
+        <w:rFonts w:ascii="Wingdings" w:hAnsi="Wingdings" w:hint="default"/>
+        <w:sz w:val="20"/>
+      </w:rPr>
+    </w:lvl>
+    <w:lvl w:ilvl="6" w:tentative="1">
+      <w:start w:val="1"/>
+      <w:numFmt w:val="bullet"/>
+      <w:lvlText w:val=""/>
+      <w:lvlJc w:val="left"/>
+      <w:pPr>
+        <w:tabs>
+          <w:tab w:val="num" w:pos="5040"/>
+        </w:tabs>
+        <w:ind w:left="5040" w:hanging="360"/>
+      </w:pPr>
+      <w:rPr>
+        <w:rFonts w:ascii="Wingdings" w:hAnsi="Wingdings" w:hint="default"/>
+        <w:sz w:val="20"/>
+      </w:rPr>
+    </w:lvl>
+    <w:lvl w:ilvl="7" w:tentative="1">
+      <w:start w:val="1"/>
+      <w:numFmt w:val="bullet"/>
+      <w:lvlText w:val=""/>
+      <w:lvlJc w:val="left"/>
+      <w:pPr>
+        <w:tabs>
+          <w:tab w:val="num" w:pos="5760"/>
+        </w:tabs>
+        <w:ind w:left="5760" w:hanging="360"/>
+      </w:pPr>
+      <w:rPr>
+        <w:rFonts w:ascii="Wingdings" w:hAnsi="Wingdings" w:hint="default"/>
+        <w:sz w:val="20"/>
+      </w:rPr>
+    </w:lvl>
+    <w:lvl w:ilvl="8" w:tentative="1">
+      <w:start w:val="1"/>
+      <w:numFmt w:val="bullet"/>
+      <w:lvlText w:val=""/>
+      <w:lvlJc w:val="left"/>
+      <w:pPr>
+        <w:tabs>
+          <w:tab w:val="num" w:pos="6480"/>
+        </w:tabs>
+        <w:ind w:left="6480" w:hanging="360"/>
+      </w:pPr>
+      <w:rPr>
+        <w:rFonts w:ascii="Wingdings" w:hAnsi="Wingdings" w:hint="default"/>
+        <w:sz w:val="20"/>
+      </w:rPr>
+    </w:lvl>
+  </w:abstractNum>
+  <w:abstractNum w:abstractNumId="1" w15:restartNumberingAfterBreak="0">
+    <w:nsid w:val="23995DB4"/>
+    <w:multiLevelType w:val="multilevel"/>
+    <w:tmpl w:val="312A73F4"/>
+    <w:lvl w:ilvl="0">
+      <w:start w:val="1"/>
+      <w:numFmt w:val="bullet"/>
+      <w:lvlText w:val=""/>
+      <w:lvlJc w:val="left"/>
+      <w:pPr>
+        <w:tabs>
+          <w:tab w:val="num" w:pos="720"/>
+        </w:tabs>
+        <w:ind w:left="720" w:hanging="360"/>
+      </w:pPr>
+      <w:rPr>
+        <w:rFonts w:ascii="Symbol" w:hAnsi="Symbol" w:hint="default"/>
+        <w:sz w:val="20"/>
+      </w:rPr>
+    </w:lvl>
+    <w:lvl w:ilvl="1" w:tentative="1">
+      <w:start w:val="1"/>
+      <w:numFmt w:val="bullet"/>
+      <w:lvlText w:val="o"/>
+      <w:lvlJc w:val="left"/>
+      <w:pPr>
+        <w:tabs>
+          <w:tab w:val="num" w:pos="1440"/>
+        </w:tabs>
+        <w:ind w:left="1440" w:hanging="360"/>
+      </w:pPr>
+      <w:rPr>
+        <w:rFonts w:ascii="Courier New" w:hAnsi="Courier New" w:hint="default"/>
+        <w:sz w:val="20"/>
+      </w:rPr>
+    </w:lvl>
+    <w:lvl w:ilvl="2" w:tentative="1">
+      <w:start w:val="1"/>
+      <w:numFmt w:val="bullet"/>
+      <w:lvlText w:val=""/>
+      <w:lvlJc w:val="left"/>
+      <w:pPr>
+        <w:tabs>
+          <w:tab w:val="num" w:pos="2160"/>
+        </w:tabs>
+        <w:ind w:left="2160" w:hanging="360"/>
+      </w:pPr>
+      <w:rPr>
+        <w:rFonts w:ascii="Wingdings" w:hAnsi="Wingdings" w:hint="default"/>
+        <w:sz w:val="20"/>
+      </w:rPr>
+    </w:lvl>
+    <w:lvl w:ilvl="3" w:tentative="1">
+      <w:start w:val="1"/>
+      <w:numFmt w:val="bullet"/>
+      <w:lvlText w:val=""/>
+      <w:lvlJc w:val="left"/>
+      <w:pPr>
+        <w:tabs>
+          <w:tab w:val="num" w:pos="2880"/>
+        </w:tabs>
+        <w:ind w:left="2880" w:hanging="360"/>
+      </w:pPr>
+      <w:rPr>
+        <w:rFonts w:ascii="Wingdings" w:hAnsi="Wingdings" w:hint="default"/>
+        <w:sz w:val="20"/>
+      </w:rPr>
+    </w:lvl>
+    <w:lvl w:ilvl="4" w:tentative="1">
+      <w:start w:val="1"/>
+      <w:numFmt w:val="bullet"/>
+      <w:lvlText w:val=""/>
+      <w:lvlJc w:val="left"/>
+      <w:pPr>
+        <w:tabs>
+          <w:tab w:val="num" w:pos="3600"/>
+        </w:tabs>
+        <w:ind w:left="3600" w:hanging="360"/>
+      </w:pPr>
+      <w:rPr>
+        <w:rFonts w:ascii="Wingdings" w:hAnsi="Wingdings" w:hint="default"/>
+        <w:sz w:val="20"/>
+      </w:rPr>
+    </w:lvl>
+    <w:lvl w:ilvl="5" w:tentative="1">
+      <w:start w:val="1"/>
+      <w:numFmt w:val="bullet"/>
+      <w:lvlText w:val=""/>
+      <w:lvlJc w:val="left"/>
+      <w:pPr>
+        <w:tabs>
+          <w:tab w:val="num" w:pos="4320"/>
+        </w:tabs>
+        <w:ind w:left="4320" w:hanging="360"/>
+      </w:pPr>
+      <w:rPr>
+        <w:rFonts w:ascii="Wingdings" w:hAnsi="Wingdings" w:hint="default"/>
+        <w:sz w:val="20"/>
+      </w:rPr>
+    </w:lvl>
+    <w:lvl w:ilvl="6" w:tentative="1">
+      <w:start w:val="1"/>
+      <w:numFmt w:val="bullet"/>
+      <w:lvlText w:val=""/>
+      <w:lvlJc w:val="left"/>
+      <w:pPr>
+        <w:tabs>
+          <w:tab w:val="num" w:pos="5040"/>
+        </w:tabs>
+        <w:ind w:left="5040" w:hanging="360"/>
+      </w:pPr>
+      <w:rPr>
+        <w:rFonts w:ascii="Wingdings" w:hAnsi="Wingdings" w:hint="default"/>
+        <w:sz w:val="20"/>
+      </w:rPr>
+    </w:lvl>
+    <w:lvl w:ilvl="7" w:tentative="1">
+      <w:start w:val="1"/>
+      <w:numFmt w:val="bullet"/>
+      <w:lvlText w:val=""/>
+      <w:lvlJc w:val="left"/>
+      <w:pPr>
+        <w:tabs>
+          <w:tab w:val="num" w:pos="5760"/>
+        </w:tabs>
+        <w:ind w:left="5760" w:hanging="360"/>
+      </w:pPr>
+      <w:rPr>
+        <w:rFonts w:ascii="Wingdings" w:hAnsi="Wingdings" w:hint="default"/>
+        <w:sz w:val="20"/>
+      </w:rPr>
+    </w:lvl>
+    <w:lvl w:ilvl="8" w:tentative="1">
+      <w:start w:val="1"/>
+      <w:numFmt w:val="bullet"/>
+      <w:lvlText w:val=""/>
+      <w:lvlJc w:val="left"/>
+      <w:pPr>
+        <w:tabs>
+          <w:tab w:val="num" w:pos="6480"/>
+        </w:tabs>
+        <w:ind w:left="6480" w:hanging="360"/>
+      </w:pPr>
+      <w:rPr>
+        <w:rFonts w:ascii="Wingdings" w:hAnsi="Wingdings" w:hint="default"/>
+        <w:sz w:val="20"/>
+      </w:rPr>
+    </w:lvl>
+  </w:abstractNum>
+  <w:abstractNum w:abstractNumId="2" w15:restartNumberingAfterBreak="0">
     <w:nsid w:val="55F737C2"/>
     <w:multiLevelType w:val="multilevel"/>
     <w:tmpl w:val="B172FCBE"/>
@@ -1515,8 +2772,166 @@
       </w:pPr>
     </w:lvl>
   </w:abstractNum>
+  <w:abstractNum w:abstractNumId="3" w15:restartNumberingAfterBreak="0">
+    <w:nsid w:val="63130DE8"/>
+    <w:multiLevelType w:val="multilevel"/>
+    <w:tmpl w:val="7C8EDC1E"/>
+    <w:lvl w:ilvl="0">
+      <w:start w:val="1"/>
+      <w:numFmt w:val="bullet"/>
+      <w:lvlText w:val=""/>
+      <w:lvlJc w:val="left"/>
+      <w:pPr>
+        <w:tabs>
+          <w:tab w:val="num" w:pos="720"/>
+        </w:tabs>
+        <w:ind w:left="720" w:hanging="360"/>
+      </w:pPr>
+      <w:rPr>
+        <w:rFonts w:ascii="Symbol" w:hAnsi="Symbol" w:hint="default"/>
+        <w:sz w:val="20"/>
+      </w:rPr>
+    </w:lvl>
+    <w:lvl w:ilvl="1" w:tentative="1">
+      <w:start w:val="1"/>
+      <w:numFmt w:val="bullet"/>
+      <w:lvlText w:val="o"/>
+      <w:lvlJc w:val="left"/>
+      <w:pPr>
+        <w:tabs>
+          <w:tab w:val="num" w:pos="1440"/>
+        </w:tabs>
+        <w:ind w:left="1440" w:hanging="360"/>
+      </w:pPr>
+      <w:rPr>
+        <w:rFonts w:ascii="Courier New" w:hAnsi="Courier New" w:hint="default"/>
+        <w:sz w:val="20"/>
+      </w:rPr>
+    </w:lvl>
+    <w:lvl w:ilvl="2" w:tentative="1">
+      <w:start w:val="1"/>
+      <w:numFmt w:val="bullet"/>
+      <w:lvlText w:val=""/>
+      <w:lvlJc w:val="left"/>
+      <w:pPr>
+        <w:tabs>
+          <w:tab w:val="num" w:pos="2160"/>
+        </w:tabs>
+        <w:ind w:left="2160" w:hanging="360"/>
+      </w:pPr>
+      <w:rPr>
+        <w:rFonts w:ascii="Wingdings" w:hAnsi="Wingdings" w:hint="default"/>
+        <w:sz w:val="20"/>
+      </w:rPr>
+    </w:lvl>
+    <w:lvl w:ilvl="3" w:tentative="1">
+      <w:start w:val="1"/>
+      <w:numFmt w:val="bullet"/>
+      <w:lvlText w:val=""/>
+      <w:lvlJc w:val="left"/>
+      <w:pPr>
+        <w:tabs>
+          <w:tab w:val="num" w:pos="2880"/>
+        </w:tabs>
+        <w:ind w:left="2880" w:hanging="360"/>
+      </w:pPr>
+      <w:rPr>
+        <w:rFonts w:ascii="Wingdings" w:hAnsi="Wingdings" w:hint="default"/>
+        <w:sz w:val="20"/>
+      </w:rPr>
+    </w:lvl>
+    <w:lvl w:ilvl="4" w:tentative="1">
+      <w:start w:val="1"/>
+      <w:numFmt w:val="bullet"/>
+      <w:lvlText w:val=""/>
+      <w:lvlJc w:val="left"/>
+      <w:pPr>
+        <w:tabs>
+          <w:tab w:val="num" w:pos="3600"/>
+        </w:tabs>
+        <w:ind w:left="3600" w:hanging="360"/>
+      </w:pPr>
+      <w:rPr>
+        <w:rFonts w:ascii="Wingdings" w:hAnsi="Wingdings" w:hint="default"/>
+        <w:sz w:val="20"/>
+      </w:rPr>
+    </w:lvl>
+    <w:lvl w:ilvl="5" w:tentative="1">
+      <w:start w:val="1"/>
+      <w:numFmt w:val="bullet"/>
+      <w:lvlText w:val=""/>
+      <w:lvlJc w:val="left"/>
+      <w:pPr>
+        <w:tabs>
+          <w:tab w:val="num" w:pos="4320"/>
+        </w:tabs>
+        <w:ind w:left="4320" w:hanging="360"/>
+      </w:pPr>
+      <w:rPr>
+        <w:rFonts w:ascii="Wingdings" w:hAnsi="Wingdings" w:hint="default"/>
+        <w:sz w:val="20"/>
+      </w:rPr>
+    </w:lvl>
+    <w:lvl w:ilvl="6" w:tentative="1">
+      <w:start w:val="1"/>
+      <w:numFmt w:val="bullet"/>
+      <w:lvlText w:val=""/>
+      <w:lvlJc w:val="left"/>
+      <w:pPr>
+        <w:tabs>
+          <w:tab w:val="num" w:pos="5040"/>
+        </w:tabs>
+        <w:ind w:left="5040" w:hanging="360"/>
+      </w:pPr>
+      <w:rPr>
+        <w:rFonts w:ascii="Wingdings" w:hAnsi="Wingdings" w:hint="default"/>
+        <w:sz w:val="20"/>
+      </w:rPr>
+    </w:lvl>
+    <w:lvl w:ilvl="7" w:tentative="1">
+      <w:start w:val="1"/>
+      <w:numFmt w:val="bullet"/>
+      <w:lvlText w:val=""/>
+      <w:lvlJc w:val="left"/>
+      <w:pPr>
+        <w:tabs>
+          <w:tab w:val="num" w:pos="5760"/>
+        </w:tabs>
+        <w:ind w:left="5760" w:hanging="360"/>
+      </w:pPr>
+      <w:rPr>
+        <w:rFonts w:ascii="Wingdings" w:hAnsi="Wingdings" w:hint="default"/>
+        <w:sz w:val="20"/>
+      </w:rPr>
+    </w:lvl>
+    <w:lvl w:ilvl="8" w:tentative="1">
+      <w:start w:val="1"/>
+      <w:numFmt w:val="bullet"/>
+      <w:lvlText w:val=""/>
+      <w:lvlJc w:val="left"/>
+      <w:pPr>
+        <w:tabs>
+          <w:tab w:val="num" w:pos="6480"/>
+        </w:tabs>
+        <w:ind w:left="6480" w:hanging="360"/>
+      </w:pPr>
+      <w:rPr>
+        <w:rFonts w:ascii="Wingdings" w:hAnsi="Wingdings" w:hint="default"/>
+        <w:sz w:val="20"/>
+      </w:rPr>
+    </w:lvl>
+  </w:abstractNum>
   <w:num w:numId="1" w16cid:durableId="1479227088">
+    <w:abstractNumId w:val="2"/>
+  </w:num>
+  <w:num w:numId="2" w16cid:durableId="1955476052">
+    <w:abstractNumId w:val="3"/>
+  </w:num>
+  <w:num w:numId="3" w16cid:durableId="1498035437">
     <w:abstractNumId w:val="0"/>
+  </w:num>
+  <w:num w:numId="4" w16cid:durableId="1879509087">
+    <w:abstractNumId w:val="1"/>
   </w:num>
 </w:numbering>
 </file>
@@ -1952,6 +3367,91 @@
     <w:semiHidden/>
     <w:unhideWhenUsed/>
   </w:style>
+  <w:style w:type="character" w:styleId="Hyperlink">
+    <w:name w:val="Hyperlink"/>
+    <w:basedOn w:val="DefaultParagraphFont"/>
+    <w:uiPriority w:val="99"/>
+    <w:unhideWhenUsed/>
+    <w:rsid w:val="00436E1C"/>
+    <w:rPr>
+      <w:color w:val="0563C1" w:themeColor="hyperlink"/>
+      <w:u w:val="single"/>
+    </w:rPr>
+  </w:style>
+  <w:style w:type="character" w:styleId="UnresolvedMention">
+    <w:name w:val="Unresolved Mention"/>
+    <w:basedOn w:val="DefaultParagraphFont"/>
+    <w:uiPriority w:val="99"/>
+    <w:semiHidden/>
+    <w:unhideWhenUsed/>
+    <w:rsid w:val="00436E1C"/>
+    <w:rPr>
+      <w:color w:val="605E5C"/>
+      <w:shd w:val="clear" w:color="auto" w:fill="E1DFDD"/>
+    </w:rPr>
+  </w:style>
+  <w:style w:type="paragraph" w:styleId="NormalWeb">
+    <w:name w:val="Normal (Web)"/>
+    <w:basedOn w:val="Normal"/>
+    <w:uiPriority w:val="99"/>
+    <w:semiHidden/>
+    <w:unhideWhenUsed/>
+    <w:rsid w:val="00436E1C"/>
+    <w:pPr>
+      <w:bidi w:val="0"/>
+      <w:spacing w:before="100" w:beforeAutospacing="1" w:after="100" w:afterAutospacing="1" w:line="240" w:lineRule="auto"/>
+    </w:pPr>
+    <w:rPr>
+      <w:rFonts w:ascii="Times New Roman" w:eastAsia="Times New Roman" w:hAnsi="Times New Roman" w:cs="Times New Roman"/>
+      <w:sz w:val="24"/>
+      <w:szCs w:val="24"/>
+      <w14:ligatures w14:val="none"/>
+    </w:rPr>
+  </w:style>
+  <w:style w:type="paragraph" w:styleId="Header">
+    <w:name w:val="header"/>
+    <w:basedOn w:val="Normal"/>
+    <w:link w:val="HeaderChar"/>
+    <w:uiPriority w:val="99"/>
+    <w:unhideWhenUsed/>
+    <w:rsid w:val="00436E1C"/>
+    <w:pPr>
+      <w:tabs>
+        <w:tab w:val="center" w:pos="4320"/>
+        <w:tab w:val="right" w:pos="8640"/>
+      </w:tabs>
+      <w:spacing w:after="0" w:line="240" w:lineRule="auto"/>
+    </w:pPr>
+  </w:style>
+  <w:style w:type="character" w:customStyle="1" w:styleId="HeaderChar">
+    <w:name w:val="Header Char"/>
+    <w:basedOn w:val="DefaultParagraphFont"/>
+    <w:link w:val="Header"/>
+    <w:uiPriority w:val="99"/>
+    <w:rsid w:val="00436E1C"/>
+  </w:style>
+  <w:style w:type="paragraph" w:styleId="Footer">
+    <w:name w:val="footer"/>
+    <w:basedOn w:val="Normal"/>
+    <w:link w:val="FooterChar"/>
+    <w:uiPriority w:val="99"/>
+    <w:unhideWhenUsed/>
+    <w:rsid w:val="00436E1C"/>
+    <w:pPr>
+      <w:tabs>
+        <w:tab w:val="center" w:pos="4320"/>
+        <w:tab w:val="right" w:pos="8640"/>
+      </w:tabs>
+      <w:spacing w:after="0" w:line="240" w:lineRule="auto"/>
+    </w:pPr>
+  </w:style>
+  <w:style w:type="character" w:customStyle="1" w:styleId="FooterChar">
+    <w:name w:val="Footer Char"/>
+    <w:basedOn w:val="DefaultParagraphFont"/>
+    <w:link w:val="Footer"/>
+    <w:uiPriority w:val="99"/>
+    <w:rsid w:val="00436E1C"/>
+  </w:style>
 </w:styles>
 </file>
 

</xml_diff>